<commit_message>
added some info in vkr
</commit_message>
<xml_diff>
--- a/diploma_documents/ВКР Иванов 09-151.docx
+++ b/diploma_documents/ВКР Иванов 09-151.docx
@@ -61,7 +61,7 @@
           <w:r>
             <w:fldChar w:fldCharType="separate"/>
           </w:r>
-          <w:hyperlink w:anchor="_Toc190446450" w:history="1">
+          <w:hyperlink w:anchor="_Toc193918694" w:history="1">
             <w:r>
               <w:rPr>
                 <w:rStyle w:val="a7"/>
@@ -89,7 +89,7 @@
                 <w:noProof/>
                 <w:webHidden/>
               </w:rPr>
-              <w:instrText xml:space="preserve"> PAGEREF _Toc190446450 \h </w:instrText>
+              <w:instrText xml:space="preserve"> PAGEREF _Toc193918694 \h </w:instrText>
             </w:r>
             <w:r>
               <w:rPr>
@@ -132,7 +132,7 @@
               <w:lang w:eastAsia="ru-RU"/>
             </w:rPr>
           </w:pPr>
-          <w:hyperlink w:anchor="_Toc190446451" w:history="1">
+          <w:hyperlink w:anchor="_Toc193918695" w:history="1">
             <w:r>
               <w:rPr>
                 <w:rStyle w:val="a7"/>
@@ -160,7 +160,7 @@
                 <w:noProof/>
                 <w:webHidden/>
               </w:rPr>
-              <w:instrText xml:space="preserve"> PAGEREF _Toc190446451 \h </w:instrText>
+              <w:instrText xml:space="preserve"> PAGEREF _Toc193918695 \h </w:instrText>
             </w:r>
             <w:r>
               <w:rPr>
@@ -203,7 +203,7 @@
               <w:lang w:eastAsia="ru-RU"/>
             </w:rPr>
           </w:pPr>
-          <w:hyperlink w:anchor="_Toc190446452" w:history="1">
+          <w:hyperlink w:anchor="_Toc193918696" w:history="1">
             <w:r>
               <w:rPr>
                 <w:rStyle w:val="a7"/>
@@ -231,7 +231,7 @@
                 <w:noProof/>
                 <w:webHidden/>
               </w:rPr>
-              <w:instrText xml:space="preserve"> PAGEREF _Toc190446452 \h </w:instrText>
+              <w:instrText xml:space="preserve"> PAGEREF _Toc193918696 \h </w:instrText>
             </w:r>
             <w:r>
               <w:rPr>
@@ -274,7 +274,7 @@
               <w:lang w:eastAsia="ru-RU"/>
             </w:rPr>
           </w:pPr>
-          <w:hyperlink w:anchor="_Toc190446453" w:history="1">
+          <w:hyperlink w:anchor="_Toc193918697" w:history="1">
             <w:r>
               <w:rPr>
                 <w:rStyle w:val="a7"/>
@@ -302,7 +302,7 @@
                 <w:noProof/>
                 <w:webHidden/>
               </w:rPr>
-              <w:instrText xml:space="preserve"> PAGEREF _Toc190446453 \h </w:instrText>
+              <w:instrText xml:space="preserve"> PAGEREF _Toc193918697 \h </w:instrText>
             </w:r>
             <w:r>
               <w:rPr>
@@ -345,7 +345,7 @@
               <w:lang w:eastAsia="ru-RU"/>
             </w:rPr>
           </w:pPr>
-          <w:hyperlink w:anchor="_Toc190446454" w:history="1">
+          <w:hyperlink w:anchor="_Toc193918698" w:history="1">
             <w:r>
               <w:rPr>
                 <w:rStyle w:val="a7"/>
@@ -373,7 +373,7 @@
                 <w:noProof/>
                 <w:webHidden/>
               </w:rPr>
-              <w:instrText xml:space="preserve"> PAGEREF _Toc190446454 \h </w:instrText>
+              <w:instrText xml:space="preserve"> PAGEREF _Toc193918698 \h </w:instrText>
             </w:r>
             <w:r>
               <w:rPr>
@@ -416,7 +416,7 @@
               <w:lang w:eastAsia="ru-RU"/>
             </w:rPr>
           </w:pPr>
-          <w:hyperlink w:anchor="_Toc190446455" w:history="1">
+          <w:hyperlink w:anchor="_Toc193918699" w:history="1">
             <w:r>
               <w:rPr>
                 <w:rStyle w:val="a7"/>
@@ -444,7 +444,7 @@
                 <w:noProof/>
                 <w:webHidden/>
               </w:rPr>
-              <w:instrText xml:space="preserve"> PAGEREF _Toc190446455 \h </w:instrText>
+              <w:instrText xml:space="preserve"> PAGEREF _Toc193918699 \h </w:instrText>
             </w:r>
             <w:r>
               <w:rPr>
@@ -487,7 +487,7 @@
               <w:lang w:eastAsia="ru-RU"/>
             </w:rPr>
           </w:pPr>
-          <w:hyperlink w:anchor="_Toc190446456" w:history="1">
+          <w:hyperlink w:anchor="_Toc193918700" w:history="1">
             <w:r>
               <w:rPr>
                 <w:rStyle w:val="a7"/>
@@ -515,7 +515,7 @@
                 <w:noProof/>
                 <w:webHidden/>
               </w:rPr>
-              <w:instrText xml:space="preserve"> PAGEREF _Toc190446456 \h </w:instrText>
+              <w:instrText xml:space="preserve"> PAGEREF _Toc193918700 \h </w:instrText>
             </w:r>
             <w:r>
               <w:rPr>
@@ -558,7 +558,7 @@
               <w:lang w:eastAsia="ru-RU"/>
             </w:rPr>
           </w:pPr>
-          <w:hyperlink w:anchor="_Toc190446457" w:history="1">
+          <w:hyperlink w:anchor="_Toc193918701" w:history="1">
             <w:r>
               <w:rPr>
                 <w:rStyle w:val="a7"/>
@@ -586,7 +586,7 @@
                 <w:noProof/>
                 <w:webHidden/>
               </w:rPr>
-              <w:instrText xml:space="preserve"> PAGEREF _Toc190446457 \h </w:instrText>
+              <w:instrText xml:space="preserve"> PAGEREF _Toc193918701 \h </w:instrText>
             </w:r>
             <w:r>
               <w:rPr>
@@ -606,7 +606,7 @@
                 <w:noProof/>
                 <w:webHidden/>
               </w:rPr>
-              <w:t>11</w:t>
+              <w:t>12</w:t>
             </w:r>
             <w:r>
               <w:rPr>
@@ -629,7 +629,7 @@
               <w:lang w:eastAsia="ru-RU"/>
             </w:rPr>
           </w:pPr>
-          <w:hyperlink w:anchor="_Toc190446458" w:history="1">
+          <w:hyperlink w:anchor="_Toc193918702" w:history="1">
             <w:r>
               <w:rPr>
                 <w:rStyle w:val="a7"/>
@@ -657,7 +657,7 @@
                 <w:noProof/>
                 <w:webHidden/>
               </w:rPr>
-              <w:instrText xml:space="preserve"> PAGEREF _Toc190446458 \h </w:instrText>
+              <w:instrText xml:space="preserve"> PAGEREF _Toc193918702 \h </w:instrText>
             </w:r>
             <w:r>
               <w:rPr>
@@ -677,7 +677,7 @@
                 <w:noProof/>
                 <w:webHidden/>
               </w:rPr>
-              <w:t>11</w:t>
+              <w:t>12</w:t>
             </w:r>
             <w:r>
               <w:rPr>
@@ -700,7 +700,7 @@
               <w:lang w:eastAsia="ru-RU"/>
             </w:rPr>
           </w:pPr>
-          <w:hyperlink w:anchor="_Toc190446459" w:history="1">
+          <w:hyperlink w:anchor="_Toc193918703" w:history="1">
             <w:r>
               <w:rPr>
                 <w:rStyle w:val="a7"/>
@@ -728,7 +728,7 @@
                 <w:noProof/>
                 <w:webHidden/>
               </w:rPr>
-              <w:instrText xml:space="preserve"> PAGEREF _Toc190446459 \h </w:instrText>
+              <w:instrText xml:space="preserve"> PAGEREF _Toc193918703 \h </w:instrText>
             </w:r>
             <w:r>
               <w:rPr>
@@ -748,7 +748,7 @@
                 <w:noProof/>
                 <w:webHidden/>
               </w:rPr>
-              <w:t>11</w:t>
+              <w:t>12</w:t>
             </w:r>
             <w:r>
               <w:rPr>
@@ -771,7 +771,7 @@
               <w:lang w:eastAsia="ru-RU"/>
             </w:rPr>
           </w:pPr>
-          <w:hyperlink w:anchor="_Toc190446460" w:history="1">
+          <w:hyperlink w:anchor="_Toc193918704" w:history="1">
             <w:r>
               <w:rPr>
                 <w:rStyle w:val="a7"/>
@@ -799,7 +799,7 @@
                 <w:noProof/>
                 <w:webHidden/>
               </w:rPr>
-              <w:instrText xml:space="preserve"> PAGEREF _Toc190446460 \h </w:instrText>
+              <w:instrText xml:space="preserve"> PAGEREF _Toc193918704 \h </w:instrText>
             </w:r>
             <w:r>
               <w:rPr>
@@ -819,7 +819,7 @@
                 <w:noProof/>
                 <w:webHidden/>
               </w:rPr>
-              <w:t>12</w:t>
+              <w:t>13</w:t>
             </w:r>
             <w:r>
               <w:rPr>
@@ -842,7 +842,7 @@
               <w:lang w:eastAsia="ru-RU"/>
             </w:rPr>
           </w:pPr>
-          <w:hyperlink w:anchor="_Toc190446461" w:history="1">
+          <w:hyperlink w:anchor="_Toc193918705" w:history="1">
             <w:r>
               <w:rPr>
                 <w:rStyle w:val="a7"/>
@@ -870,7 +870,7 @@
                 <w:noProof/>
                 <w:webHidden/>
               </w:rPr>
-              <w:instrText xml:space="preserve"> PAGEREF _Toc190446461 \h </w:instrText>
+              <w:instrText xml:space="preserve"> PAGEREF _Toc193918705 \h </w:instrText>
             </w:r>
             <w:r>
               <w:rPr>
@@ -890,7 +890,7 @@
                 <w:noProof/>
                 <w:webHidden/>
               </w:rPr>
-              <w:t>12</w:t>
+              <w:t>13</w:t>
             </w:r>
             <w:r>
               <w:rPr>
@@ -913,7 +913,7 @@
               <w:lang w:eastAsia="ru-RU"/>
             </w:rPr>
           </w:pPr>
-          <w:hyperlink w:anchor="_Toc190446462" w:history="1">
+          <w:hyperlink w:anchor="_Toc193918706" w:history="1">
             <w:r>
               <w:rPr>
                 <w:rStyle w:val="a7"/>
@@ -941,7 +941,7 @@
                 <w:noProof/>
                 <w:webHidden/>
               </w:rPr>
-              <w:instrText xml:space="preserve"> PAGEREF _Toc190446462 \h </w:instrText>
+              <w:instrText xml:space="preserve"> PAGEREF _Toc193918706 \h </w:instrText>
             </w:r>
             <w:r>
               <w:rPr>
@@ -961,7 +961,7 @@
                 <w:noProof/>
                 <w:webHidden/>
               </w:rPr>
-              <w:t>12</w:t>
+              <w:t>13</w:t>
             </w:r>
             <w:r>
               <w:rPr>
@@ -984,7 +984,7 @@
               <w:lang w:eastAsia="ru-RU"/>
             </w:rPr>
           </w:pPr>
-          <w:hyperlink w:anchor="_Toc190446463" w:history="1">
+          <w:hyperlink w:anchor="_Toc193918707" w:history="1">
             <w:r>
               <w:rPr>
                 <w:rStyle w:val="a7"/>
@@ -1012,7 +1012,7 @@
                 <w:noProof/>
                 <w:webHidden/>
               </w:rPr>
-              <w:instrText xml:space="preserve"> PAGEREF _Toc190446463 \h </w:instrText>
+              <w:instrText xml:space="preserve"> PAGEREF _Toc193918707 \h </w:instrText>
             </w:r>
             <w:r>
               <w:rPr>
@@ -1032,7 +1032,7 @@
                 <w:noProof/>
                 <w:webHidden/>
               </w:rPr>
-              <w:t>12</w:t>
+              <w:t>13</w:t>
             </w:r>
             <w:r>
               <w:rPr>
@@ -1055,7 +1055,7 @@
               <w:lang w:eastAsia="ru-RU"/>
             </w:rPr>
           </w:pPr>
-          <w:hyperlink w:anchor="_Toc190446464" w:history="1">
+          <w:hyperlink w:anchor="_Toc193918708" w:history="1">
             <w:r>
               <w:rPr>
                 <w:rStyle w:val="a7"/>
@@ -1083,7 +1083,7 @@
                 <w:noProof/>
                 <w:webHidden/>
               </w:rPr>
-              <w:instrText xml:space="preserve"> PAGEREF _Toc190446464 \h </w:instrText>
+              <w:instrText xml:space="preserve"> PAGEREF _Toc193918708 \h </w:instrText>
             </w:r>
             <w:r>
               <w:rPr>
@@ -1103,7 +1103,7 @@
                 <w:noProof/>
                 <w:webHidden/>
               </w:rPr>
-              <w:t>13</w:t>
+              <w:t>14</w:t>
             </w:r>
             <w:r>
               <w:rPr>
@@ -1126,7 +1126,7 @@
               <w:lang w:eastAsia="ru-RU"/>
             </w:rPr>
           </w:pPr>
-          <w:hyperlink w:anchor="_Toc190446465" w:history="1">
+          <w:hyperlink w:anchor="_Toc193918709" w:history="1">
             <w:r>
               <w:rPr>
                 <w:rStyle w:val="a7"/>
@@ -1154,7 +1154,7 @@
                 <w:noProof/>
                 <w:webHidden/>
               </w:rPr>
-              <w:instrText xml:space="preserve"> PAGEREF _Toc190446465 \h </w:instrText>
+              <w:instrText xml:space="preserve"> PAGEREF _Toc193918709 \h </w:instrText>
             </w:r>
             <w:r>
               <w:rPr>
@@ -1174,7 +1174,7 @@
                 <w:noProof/>
                 <w:webHidden/>
               </w:rPr>
-              <w:t>13</w:t>
+              <w:t>14</w:t>
             </w:r>
             <w:r>
               <w:rPr>
@@ -1197,7 +1197,7 @@
               <w:lang w:eastAsia="ru-RU"/>
             </w:rPr>
           </w:pPr>
-          <w:hyperlink w:anchor="_Toc190446466" w:history="1">
+          <w:hyperlink w:anchor="_Toc193918710" w:history="1">
             <w:r>
               <w:rPr>
                 <w:rStyle w:val="a7"/>
@@ -1225,7 +1225,7 @@
                 <w:noProof/>
                 <w:webHidden/>
               </w:rPr>
-              <w:instrText xml:space="preserve"> PAGEREF _Toc190446466 \h </w:instrText>
+              <w:instrText xml:space="preserve"> PAGEREF _Toc193918710 \h </w:instrText>
             </w:r>
             <w:r>
               <w:rPr>
@@ -1245,7 +1245,7 @@
                 <w:noProof/>
                 <w:webHidden/>
               </w:rPr>
-              <w:t>13</w:t>
+              <w:t>14</w:t>
             </w:r>
             <w:r>
               <w:rPr>
@@ -1268,7 +1268,7 @@
               <w:lang w:eastAsia="ru-RU"/>
             </w:rPr>
           </w:pPr>
-          <w:hyperlink w:anchor="_Toc190446467" w:history="1">
+          <w:hyperlink w:anchor="_Toc193918711" w:history="1">
             <w:r>
               <w:rPr>
                 <w:rStyle w:val="a7"/>
@@ -1296,7 +1296,7 @@
                 <w:noProof/>
                 <w:webHidden/>
               </w:rPr>
-              <w:instrText xml:space="preserve"> PAGEREF _Toc190446467 \h </w:instrText>
+              <w:instrText xml:space="preserve"> PAGEREF _Toc193918711 \h </w:instrText>
             </w:r>
             <w:r>
               <w:rPr>
@@ -1316,7 +1316,7 @@
                 <w:noProof/>
                 <w:webHidden/>
               </w:rPr>
-              <w:t>14</w:t>
+              <w:t>15</w:t>
             </w:r>
             <w:r>
               <w:rPr>
@@ -1339,7 +1339,7 @@
               <w:lang w:eastAsia="ru-RU"/>
             </w:rPr>
           </w:pPr>
-          <w:hyperlink w:anchor="_Toc190446468" w:history="1">
+          <w:hyperlink w:anchor="_Toc193918712" w:history="1">
             <w:r>
               <w:rPr>
                 <w:rStyle w:val="a7"/>
@@ -1367,7 +1367,7 @@
                 <w:noProof/>
                 <w:webHidden/>
               </w:rPr>
-              <w:instrText xml:space="preserve"> PAGEREF _Toc190446468 \h </w:instrText>
+              <w:instrText xml:space="preserve"> PAGEREF _Toc193918712 \h </w:instrText>
             </w:r>
             <w:r>
               <w:rPr>
@@ -1387,7 +1387,7 @@
                 <w:noProof/>
                 <w:webHidden/>
               </w:rPr>
-              <w:t>15</w:t>
+              <w:t>16</w:t>
             </w:r>
             <w:r>
               <w:rPr>
@@ -1417,6 +1417,8 @@
           <w:szCs w:val="28"/>
         </w:rPr>
       </w:pPr>
+      <w:bookmarkStart w:id="0" w:name="_GoBack"/>
+      <w:bookmarkEnd w:id="0"/>
     </w:p>
     <w:p>
       <w:pPr>
@@ -1446,7 +1448,7 @@
           <w:color w:val="auto"/>
         </w:rPr>
       </w:pPr>
-      <w:bookmarkStart w:id="0" w:name="_Toc190446450"/>
+      <w:bookmarkStart w:id="1" w:name="_Toc193918694"/>
       <w:r>
         <w:rPr>
           <w:rFonts w:ascii="Times New Roman" w:hAnsi="Times New Roman" w:cs="Times New Roman"/>
@@ -1456,7 +1458,7 @@
         <w:lastRenderedPageBreak/>
         <w:t>Введение</w:t>
       </w:r>
-      <w:bookmarkEnd w:id="0"/>
+      <w:bookmarkEnd w:id="1"/>
     </w:p>
     <w:p>
       <w:pPr>
@@ -1634,7 +1636,7 @@
           <w:color w:val="auto"/>
         </w:rPr>
       </w:pPr>
-      <w:bookmarkStart w:id="1" w:name="_Toc190446451"/>
+      <w:bookmarkStart w:id="2" w:name="_Toc193918695"/>
       <w:r>
         <w:rPr>
           <w:rFonts w:ascii="Times New Roman" w:hAnsi="Times New Roman" w:cs="Times New Roman"/>
@@ -1644,7 +1646,7 @@
         <w:lastRenderedPageBreak/>
         <w:t>1. Исследование предметной области разработки игр с элементами обучения финансовой грамотности и выбор средств разработки</w:t>
       </w:r>
-      <w:bookmarkEnd w:id="1"/>
+      <w:bookmarkEnd w:id="2"/>
     </w:p>
     <w:p>
       <w:pPr>
@@ -1658,26 +1660,16 @@
           <w:color w:val="auto"/>
         </w:rPr>
       </w:pPr>
-      <w:bookmarkStart w:id="2" w:name="_Toc190446452"/>
+      <w:bookmarkStart w:id="3" w:name="_Toc193918696"/>
       <w:r>
         <w:rPr>
           <w:rFonts w:ascii="Times New Roman" w:hAnsi="Times New Roman" w:cs="Times New Roman"/>
           <w:b w:val="0"/>
           <w:color w:val="auto"/>
         </w:rPr>
-        <w:t xml:space="preserve">1.1. Анализ предметной области обучения через </w:t>
-      </w:r>
-      <w:proofErr w:type="spellStart"/>
-      <w:r>
-        <w:rPr>
-          <w:rFonts w:ascii="Times New Roman" w:hAnsi="Times New Roman" w:cs="Times New Roman"/>
-          <w:b w:val="0"/>
-          <w:color w:val="auto"/>
-        </w:rPr>
-        <w:t>геймификацию</w:t>
-      </w:r>
-      <w:bookmarkEnd w:id="2"/>
-      <w:proofErr w:type="spellEnd"/>
+        <w:t>1.1. Анализ предметной области обучения через геймификацию</w:t>
+      </w:r>
+      <w:bookmarkEnd w:id="3"/>
     </w:p>
     <w:p>
       <w:pPr>
@@ -1691,23 +1683,13 @@
           <w:szCs w:val="28"/>
         </w:rPr>
       </w:pPr>
-      <w:proofErr w:type="spellStart"/>
-      <w:r>
-        <w:rPr>
-          <w:rFonts w:ascii="Times New Roman" w:hAnsi="Times New Roman" w:cs="Times New Roman"/>
-          <w:sz w:val="28"/>
-          <w:szCs w:val="28"/>
-        </w:rPr>
-        <w:t>Геймификация</w:t>
-      </w:r>
-      <w:proofErr w:type="spellEnd"/>
-      <w:r>
-        <w:rPr>
-          <w:rFonts w:ascii="Times New Roman" w:hAnsi="Times New Roman" w:cs="Times New Roman"/>
-          <w:sz w:val="28"/>
-          <w:szCs w:val="28"/>
-        </w:rPr>
-        <w:t xml:space="preserve">, или использование игровых элементов в неигровых контекстах, в последние годы </w:t>
+      <w:r>
+        <w:rPr>
+          <w:rFonts w:ascii="Times New Roman" w:hAnsi="Times New Roman" w:cs="Times New Roman"/>
+          <w:sz w:val="28"/>
+          <w:szCs w:val="28"/>
+        </w:rPr>
+        <w:t xml:space="preserve">Геймификация, или использование игровых элементов в неигровых контекстах, в последние годы </w:t>
       </w:r>
       <w:r>
         <w:rPr>
@@ -1723,25 +1705,7 @@
           <w:sz w:val="28"/>
           <w:szCs w:val="28"/>
         </w:rPr>
-        <w:t xml:space="preserve">. Этот подход активно применяется для повышения мотивации, вовлеченности и эффективности обучения, особенно среди детей и подростков. В контексте обучения финансовой грамотности </w:t>
-      </w:r>
-      <w:proofErr w:type="spellStart"/>
-      <w:r>
-        <w:rPr>
-          <w:rFonts w:ascii="Times New Roman" w:hAnsi="Times New Roman" w:cs="Times New Roman"/>
-          <w:sz w:val="28"/>
-          <w:szCs w:val="28"/>
-        </w:rPr>
-        <w:t>геймификация</w:t>
-      </w:r>
-      <w:proofErr w:type="spellEnd"/>
-      <w:r>
-        <w:rPr>
-          <w:rFonts w:ascii="Times New Roman" w:hAnsi="Times New Roman" w:cs="Times New Roman"/>
-          <w:sz w:val="28"/>
-          <w:szCs w:val="28"/>
-        </w:rPr>
-        <w:t xml:space="preserve"> представляет собой мощный инструмент, позволяющий превратить сложные экономические понятия в увлекательные и понятные игровые механики.</w:t>
+        <w:t>. Этот подход активно применяется для повышения мотивации, вовлеченности и эффективности обучения, особенно среди детей и подростков. В контексте обучения финансовой грамотности геймификация представляет собой мощный инструмент, позволяющий превратить сложные экономические понятия в увлекательные и понятные игровые механики.</w:t>
       </w:r>
     </w:p>
     <w:p>
@@ -1762,25 +1726,7 @@
           <w:sz w:val="28"/>
           <w:szCs w:val="28"/>
         </w:rPr>
-        <w:t xml:space="preserve">1. Теоретические основы </w:t>
-      </w:r>
-      <w:proofErr w:type="spellStart"/>
-      <w:r>
-        <w:rPr>
-          <w:rFonts w:ascii="Times New Roman" w:hAnsi="Times New Roman" w:cs="Times New Roman"/>
-          <w:sz w:val="28"/>
-          <w:szCs w:val="28"/>
-        </w:rPr>
-        <w:t>геймификации</w:t>
-      </w:r>
-      <w:proofErr w:type="spellEnd"/>
-      <w:r>
-        <w:rPr>
-          <w:rFonts w:ascii="Times New Roman" w:hAnsi="Times New Roman" w:cs="Times New Roman"/>
-          <w:sz w:val="28"/>
-          <w:szCs w:val="28"/>
-        </w:rPr>
-        <w:t xml:space="preserve"> в образовании</w:t>
+        <w:t>1. Теоретические основы геймификации в образовании</w:t>
       </w:r>
     </w:p>
     <w:p>
@@ -1795,23 +1741,13 @@
           <w:szCs w:val="28"/>
         </w:rPr>
       </w:pPr>
-      <w:proofErr w:type="spellStart"/>
-      <w:r>
-        <w:rPr>
-          <w:rFonts w:ascii="Times New Roman" w:hAnsi="Times New Roman" w:cs="Times New Roman"/>
-          <w:sz w:val="28"/>
-          <w:szCs w:val="28"/>
-        </w:rPr>
-        <w:t>Геймификация</w:t>
-      </w:r>
-      <w:proofErr w:type="spellEnd"/>
-      <w:r>
-        <w:rPr>
-          <w:rFonts w:ascii="Times New Roman" w:hAnsi="Times New Roman" w:cs="Times New Roman"/>
-          <w:sz w:val="28"/>
-          <w:szCs w:val="28"/>
-        </w:rPr>
-        <w:t xml:space="preserve"> базируется на принципах игрового дизайна, которые включают в себя использование таких элементов, как уровни, награды, рейтинги, задачи и обратная связь. Эти элементы стимулируют интерес пользователя, создают ощущение прогресса и достижений, что особенно важно для детей, которые часто испытывают трудности с концентрацией внимания </w:t>
+      <w:r>
+        <w:rPr>
+          <w:rFonts w:ascii="Times New Roman" w:hAnsi="Times New Roman" w:cs="Times New Roman"/>
+          <w:sz w:val="28"/>
+          <w:szCs w:val="28"/>
+        </w:rPr>
+        <w:t xml:space="preserve">Геймификация базируется на принципах игрового дизайна, которые включают в себя использование таких элементов, как уровни, награды, рейтинги, задачи и обратная связь. Эти элементы стимулируют интерес пользователя, создают ощущение прогресса и достижений, что особенно важно для детей, которые часто испытывают трудности с концентрацией внимания </w:t>
       </w:r>
       <w:r>
         <w:rPr>
@@ -2028,25 +1964,7 @@
           <w:szCs w:val="28"/>
         </w:rPr>
         <w:lastRenderedPageBreak/>
-        <w:t xml:space="preserve">2. Применение </w:t>
-      </w:r>
-      <w:proofErr w:type="spellStart"/>
-      <w:r>
-        <w:rPr>
-          <w:rFonts w:ascii="Times New Roman" w:hAnsi="Times New Roman" w:cs="Times New Roman"/>
-          <w:sz w:val="28"/>
-          <w:szCs w:val="28"/>
-        </w:rPr>
-        <w:t>геймификации</w:t>
-      </w:r>
-      <w:proofErr w:type="spellEnd"/>
-      <w:r>
-        <w:rPr>
-          <w:rFonts w:ascii="Times New Roman" w:hAnsi="Times New Roman" w:cs="Times New Roman"/>
-          <w:sz w:val="28"/>
-          <w:szCs w:val="28"/>
-        </w:rPr>
-        <w:t xml:space="preserve"> в обучении финансовой грамотности</w:t>
+        <w:t>2. Применение геймификации в обучении финансовой грамотности</w:t>
       </w:r>
     </w:p>
     <w:p>
@@ -2067,25 +1985,7 @@
           <w:sz w:val="28"/>
           <w:szCs w:val="28"/>
         </w:rPr>
-        <w:t xml:space="preserve">Финансовая грамотность — это сложная тема, которая включает в себя понимание таких понятий, как бюджет, сбережения, инвестиции, кредиты и риски. Для детей эти темы могут казаться абстрактными и скучными, если они подаются в традиционной форме. </w:t>
-      </w:r>
-      <w:proofErr w:type="spellStart"/>
-      <w:r>
-        <w:rPr>
-          <w:rFonts w:ascii="Times New Roman" w:hAnsi="Times New Roman" w:cs="Times New Roman"/>
-          <w:sz w:val="28"/>
-          <w:szCs w:val="28"/>
-        </w:rPr>
-        <w:t>Геймификация</w:t>
-      </w:r>
-      <w:proofErr w:type="spellEnd"/>
-      <w:r>
-        <w:rPr>
-          <w:rFonts w:ascii="Times New Roman" w:hAnsi="Times New Roman" w:cs="Times New Roman"/>
-          <w:sz w:val="28"/>
-          <w:szCs w:val="28"/>
-        </w:rPr>
-        <w:t xml:space="preserve"> позволяет сделать их </w:t>
+        <w:t xml:space="preserve">Финансовая грамотность — это сложная тема, которая включает в себя понимание таких понятий, как бюджет, сбережения, инвестиции, кредиты и риски. Для детей эти темы могут казаться абстрактными и скучными, если они подаются в традиционной форме. Геймификация позволяет сделать их </w:t>
       </w:r>
       <w:r>
         <w:rPr>
@@ -2114,25 +2014,7 @@
           <w:sz w:val="28"/>
           <w:szCs w:val="28"/>
         </w:rPr>
-        <w:t xml:space="preserve">Примеры успешного применения </w:t>
-      </w:r>
-      <w:proofErr w:type="spellStart"/>
-      <w:r>
-        <w:rPr>
-          <w:rFonts w:ascii="Times New Roman" w:hAnsi="Times New Roman" w:cs="Times New Roman"/>
-          <w:sz w:val="28"/>
-          <w:szCs w:val="28"/>
-        </w:rPr>
-        <w:t>геймификации</w:t>
-      </w:r>
-      <w:proofErr w:type="spellEnd"/>
-      <w:r>
-        <w:rPr>
-          <w:rFonts w:ascii="Times New Roman" w:hAnsi="Times New Roman" w:cs="Times New Roman"/>
-          <w:sz w:val="28"/>
-          <w:szCs w:val="28"/>
-        </w:rPr>
-        <w:t xml:space="preserve"> в о</w:t>
+        <w:t>Примеры успешного применения геймификации в о</w:t>
       </w:r>
       <w:r>
         <w:rPr>
@@ -2184,23 +2066,13 @@
           <w:szCs w:val="28"/>
         </w:rPr>
       </w:pPr>
-      <w:proofErr w:type="spellStart"/>
-      <w:r>
-        <w:rPr>
-          <w:rFonts w:ascii="Times New Roman" w:hAnsi="Times New Roman" w:cs="Times New Roman"/>
-          <w:sz w:val="28"/>
-          <w:szCs w:val="28"/>
-        </w:rPr>
-        <w:t>Квесты</w:t>
-      </w:r>
-      <w:proofErr w:type="spellEnd"/>
-      <w:r>
-        <w:rPr>
-          <w:rFonts w:ascii="Times New Roman" w:hAnsi="Times New Roman" w:cs="Times New Roman"/>
-          <w:sz w:val="28"/>
-          <w:szCs w:val="28"/>
-        </w:rPr>
-        <w:t xml:space="preserve"> и миссии — задания, которые требуют от игрока применения финансов</w:t>
+      <w:r>
+        <w:rPr>
+          <w:rFonts w:ascii="Times New Roman" w:hAnsi="Times New Roman" w:cs="Times New Roman"/>
+          <w:sz w:val="28"/>
+          <w:szCs w:val="28"/>
+        </w:rPr>
+        <w:t>Квесты и миссии — задания, которые требуют от игрока применения финансов</w:t>
       </w:r>
       <w:r>
         <w:rPr>
@@ -2266,25 +2138,7 @@
           <w:sz w:val="28"/>
           <w:szCs w:val="28"/>
         </w:rPr>
-        <w:t xml:space="preserve">, что </w:t>
-      </w:r>
-      <w:proofErr w:type="spellStart"/>
-      <w:r>
-        <w:rPr>
-          <w:rFonts w:ascii="Times New Roman" w:hAnsi="Times New Roman" w:cs="Times New Roman"/>
-          <w:sz w:val="28"/>
-          <w:szCs w:val="28"/>
-        </w:rPr>
-        <w:t>геймификация</w:t>
-      </w:r>
-      <w:proofErr w:type="spellEnd"/>
-      <w:r>
-        <w:rPr>
-          <w:rFonts w:ascii="Times New Roman" w:hAnsi="Times New Roman" w:cs="Times New Roman"/>
-          <w:sz w:val="28"/>
-          <w:szCs w:val="28"/>
-        </w:rPr>
-        <w:t xml:space="preserve"> представляет собой эффективный инструмент в процессе обучения детей финансовой грамотности. Данный подход позволяет преодолеть трудности, связанные с пониманием абстрактных экономических </w:t>
+        <w:t xml:space="preserve">, что геймификация представляет собой эффективный инструмент в процессе обучения детей финансовой грамотности. Данный подход позволяет преодолеть трудности, связанные с пониманием абстрактных экономических </w:t>
       </w:r>
       <w:r>
         <w:rPr>
@@ -2315,7 +2169,7 @@
           <w:color w:val="auto"/>
         </w:rPr>
       </w:pPr>
-      <w:bookmarkStart w:id="3" w:name="_Toc190446453"/>
+      <w:bookmarkStart w:id="4" w:name="_Toc193918697"/>
       <w:r>
         <w:rPr>
           <w:rFonts w:ascii="Times New Roman" w:hAnsi="Times New Roman" w:cs="Times New Roman"/>
@@ -2324,7 +2178,7 @@
         </w:rPr>
         <w:t>1.2. Обзор мобильных игр, обучающих финансовой грамотности</w:t>
       </w:r>
-      <w:bookmarkEnd w:id="3"/>
+      <w:bookmarkEnd w:id="4"/>
     </w:p>
     <w:p>
       <w:pPr>
@@ -2369,25 +2223,7 @@
           <w:sz w:val="28"/>
           <w:szCs w:val="28"/>
         </w:rPr>
-        <w:t>две игры: "</w:t>
-      </w:r>
-      <w:proofErr w:type="spellStart"/>
-      <w:r>
-        <w:rPr>
-          <w:rFonts w:ascii="Times New Roman" w:hAnsi="Times New Roman" w:cs="Times New Roman"/>
-          <w:sz w:val="28"/>
-          <w:szCs w:val="28"/>
-        </w:rPr>
-        <w:t>Барбоскины</w:t>
-      </w:r>
-      <w:proofErr w:type="spellEnd"/>
-      <w:r>
-        <w:rPr>
-          <w:rFonts w:ascii="Times New Roman" w:hAnsi="Times New Roman" w:cs="Times New Roman"/>
-          <w:sz w:val="28"/>
-          <w:szCs w:val="28"/>
-        </w:rPr>
-        <w:t xml:space="preserve">: Супермаркет" и "Три кота: Финансы для детей", а также </w:t>
+        <w:t xml:space="preserve">две игры: "Барбоскины: Супермаркет" и "Три кота: Финансы для детей", а также </w:t>
       </w:r>
       <w:r>
         <w:rPr>
@@ -2421,7 +2257,6 @@
           <w:szCs w:val="28"/>
         </w:rPr>
       </w:pPr>
-      <w:proofErr w:type="spellStart"/>
       <w:r>
         <w:rPr>
           <w:rFonts w:ascii="Times New Roman" w:hAnsi="Times New Roman" w:cs="Times New Roman"/>
@@ -2430,7 +2265,6 @@
         </w:rPr>
         <w:t>Барбоскины</w:t>
       </w:r>
-      <w:proofErr w:type="spellEnd"/>
       <w:r>
         <w:rPr>
           <w:rFonts w:ascii="Times New Roman" w:hAnsi="Times New Roman" w:cs="Times New Roman"/>
@@ -2467,61 +2301,7 @@
           <w:sz w:val="28"/>
           <w:szCs w:val="28"/>
         </w:rPr>
-        <w:t>Игра "</w:t>
-      </w:r>
-      <w:proofErr w:type="spellStart"/>
-      <w:r>
-        <w:rPr>
-          <w:rFonts w:ascii="Times New Roman" w:hAnsi="Times New Roman" w:cs="Times New Roman"/>
-          <w:sz w:val="28"/>
-          <w:szCs w:val="28"/>
-        </w:rPr>
-        <w:t>Барбоскины</w:t>
-      </w:r>
-      <w:proofErr w:type="spellEnd"/>
-      <w:r>
-        <w:rPr>
-          <w:rFonts w:ascii="Times New Roman" w:hAnsi="Times New Roman" w:cs="Times New Roman"/>
-          <w:sz w:val="28"/>
-          <w:szCs w:val="28"/>
-        </w:rPr>
-        <w:t>: Супермаркет" — это красочная и увлекательная игра для детей, основанная на популярном мультсериале "</w:t>
-      </w:r>
-      <w:proofErr w:type="spellStart"/>
-      <w:r>
-        <w:rPr>
-          <w:rFonts w:ascii="Times New Roman" w:hAnsi="Times New Roman" w:cs="Times New Roman"/>
-          <w:sz w:val="28"/>
-          <w:szCs w:val="28"/>
-        </w:rPr>
-        <w:t>Барбоскины</w:t>
-      </w:r>
-      <w:proofErr w:type="spellEnd"/>
-      <w:r>
-        <w:rPr>
-          <w:rFonts w:ascii="Times New Roman" w:hAnsi="Times New Roman" w:cs="Times New Roman"/>
-          <w:sz w:val="28"/>
-          <w:szCs w:val="28"/>
-        </w:rPr>
-        <w:t xml:space="preserve">". В ней игроки помогают персонажам семьи </w:t>
-      </w:r>
-      <w:proofErr w:type="spellStart"/>
-      <w:r>
-        <w:rPr>
-          <w:rFonts w:ascii="Times New Roman" w:hAnsi="Times New Roman" w:cs="Times New Roman"/>
-          <w:sz w:val="28"/>
-          <w:szCs w:val="28"/>
-        </w:rPr>
-        <w:t>Барбоскиных</w:t>
-      </w:r>
-      <w:proofErr w:type="spellEnd"/>
-      <w:r>
-        <w:rPr>
-          <w:rFonts w:ascii="Times New Roman" w:hAnsi="Times New Roman" w:cs="Times New Roman"/>
-          <w:sz w:val="28"/>
-          <w:szCs w:val="28"/>
-        </w:rPr>
-        <w:t xml:space="preserve"> совершать покупки в супермаркете, следуя списку, составленному мамой.</w:t>
+        <w:t>Игра "Барбоскины: Супермаркет" — это красочная и увлекательная игра для детей, основанная на популярном мультсериале "Барбоскины". В ней игроки помогают персонажам семьи Барбоскиных совершать покупки в супермаркете, следуя списку, составленному мамой.</w:t>
       </w:r>
     </w:p>
     <w:p>
@@ -2731,25 +2511,7 @@
           <w:sz w:val="28"/>
           <w:szCs w:val="28"/>
         </w:rPr>
-        <w:t xml:space="preserve">Отсутствие персонализации: Игра не </w:t>
-      </w:r>
-      <w:proofErr w:type="gramStart"/>
-      <w:r>
-        <w:rPr>
-          <w:rFonts w:ascii="Times New Roman" w:hAnsi="Times New Roman" w:cs="Times New Roman"/>
-          <w:sz w:val="28"/>
-          <w:szCs w:val="28"/>
-        </w:rPr>
-        <w:t>адаптируется под уровень</w:t>
-      </w:r>
-      <w:proofErr w:type="gramEnd"/>
-      <w:r>
-        <w:rPr>
-          <w:rFonts w:ascii="Times New Roman" w:hAnsi="Times New Roman" w:cs="Times New Roman"/>
-          <w:sz w:val="28"/>
-          <w:szCs w:val="28"/>
-        </w:rPr>
-        <w:t xml:space="preserve"> знаний ребенка, что может снизить ее эффективность для детей с разным уровнем подготовки.</w:t>
+        <w:t>Отсутствие персонализации: Игра не адаптируется под уровень знаний ребенка, что может снизить ее эффективность для детей с разным уровнем подготовки.</w:t>
       </w:r>
     </w:p>
     <w:p>
@@ -2835,25 +2597,7 @@
           <w:sz w:val="28"/>
           <w:szCs w:val="28"/>
         </w:rPr>
-        <w:t xml:space="preserve">Цель игры — помочь детям освоить базовые понятия финансовой грамотности, научиться </w:t>
-      </w:r>
-      <w:proofErr w:type="gramStart"/>
-      <w:r>
-        <w:rPr>
-          <w:rFonts w:ascii="Times New Roman" w:hAnsi="Times New Roman" w:cs="Times New Roman"/>
-          <w:sz w:val="28"/>
-          <w:szCs w:val="28"/>
-        </w:rPr>
-        <w:t>разумно</w:t>
-      </w:r>
-      <w:proofErr w:type="gramEnd"/>
-      <w:r>
-        <w:rPr>
-          <w:rFonts w:ascii="Times New Roman" w:hAnsi="Times New Roman" w:cs="Times New Roman"/>
-          <w:sz w:val="28"/>
-          <w:szCs w:val="28"/>
-        </w:rPr>
-        <w:t xml:space="preserve"> обращаться с деньгами и развить навыки предпринимательства. Всё это подается в легкой и увлекательной форме, чтобы обучение было интересным и понятным для ребенка</w:t>
+        <w:t>Цель игры — помочь детям освоить базовые понятия финансовой грамотности, научиться разумно обращаться с деньгами и развить навыки предпринимательства. Всё это подается в легкой и увлекательной форме, чтобы обучение было интересным и понятным для ребенка</w:t>
       </w:r>
       <w:r>
         <w:rPr>
@@ -2906,25 +2650,7 @@
           <w:sz w:val="28"/>
           <w:szCs w:val="28"/>
         </w:rPr>
-        <w:t>Образовательный уклон: Игра охватывает более широкий спектр тем, чем "</w:t>
-      </w:r>
-      <w:proofErr w:type="spellStart"/>
-      <w:r>
-        <w:rPr>
-          <w:rFonts w:ascii="Times New Roman" w:hAnsi="Times New Roman" w:cs="Times New Roman"/>
-          <w:sz w:val="28"/>
-          <w:szCs w:val="28"/>
-        </w:rPr>
-        <w:t>Барбоскины</w:t>
-      </w:r>
-      <w:proofErr w:type="spellEnd"/>
-      <w:r>
-        <w:rPr>
-          <w:rFonts w:ascii="Times New Roman" w:hAnsi="Times New Roman" w:cs="Times New Roman"/>
-          <w:sz w:val="28"/>
-          <w:szCs w:val="28"/>
-        </w:rPr>
-        <w:t>: Супермаркет", включая сбе</w:t>
+        <w:t>Образовательный уклон: Игра охватывает более широкий спектр тем, чем "Барбоскины: Супермаркет", включая сбе</w:t>
       </w:r>
       <w:r>
         <w:rPr>
@@ -2957,25 +2683,7 @@
           <w:sz w:val="28"/>
           <w:szCs w:val="28"/>
         </w:rPr>
-        <w:t xml:space="preserve">Яркий дизайн: Красочная графика и анимация, </w:t>
-      </w:r>
-      <w:proofErr w:type="gramStart"/>
-      <w:r>
-        <w:rPr>
-          <w:rFonts w:ascii="Times New Roman" w:hAnsi="Times New Roman" w:cs="Times New Roman"/>
-          <w:sz w:val="28"/>
-          <w:szCs w:val="28"/>
-        </w:rPr>
-        <w:t>характерные</w:t>
-      </w:r>
-      <w:proofErr w:type="gramEnd"/>
-      <w:r>
-        <w:rPr>
-          <w:rFonts w:ascii="Times New Roman" w:hAnsi="Times New Roman" w:cs="Times New Roman"/>
-          <w:sz w:val="28"/>
-          <w:szCs w:val="28"/>
-        </w:rPr>
-        <w:t xml:space="preserve"> для мультсери</w:t>
+        <w:t>Яркий дизайн: Красочная графика и анимация, характерные для мультсери</w:t>
       </w:r>
       <w:r>
         <w:rPr>
@@ -3152,7 +2860,7 @@
           <w:color w:val="auto"/>
         </w:rPr>
       </w:pPr>
-      <w:bookmarkStart w:id="4" w:name="_Toc190446454"/>
+      <w:bookmarkStart w:id="5" w:name="_Toc193918698"/>
       <w:r>
         <w:rPr>
           <w:rFonts w:ascii="Times New Roman" w:hAnsi="Times New Roman" w:cs="Times New Roman"/>
@@ -3161,7 +2869,7 @@
         </w:rPr>
         <w:t>1.3. Выбор средств разработки</w:t>
       </w:r>
-      <w:bookmarkEnd w:id="4"/>
+      <w:bookmarkEnd w:id="5"/>
     </w:p>
     <w:p>
       <w:pPr>
@@ -3180,87 +2888,15 @@
           <w:sz w:val="28"/>
           <w:szCs w:val="28"/>
         </w:rPr>
-        <w:t xml:space="preserve">Для реализации мобильной игры с элементами обучения финансовой грамотности для детей был проведен анализ современных инструментов разработки, учитывая такие критерии, как кроссплатформенность, простота использования, производительность и доступность документации. На основе проведенного анализа были выбраны следующие средства разработки: игровой движок </w:t>
-      </w:r>
-      <w:proofErr w:type="spellStart"/>
-      <w:r>
-        <w:rPr>
-          <w:rFonts w:ascii="Times New Roman" w:hAnsi="Times New Roman" w:cs="Times New Roman"/>
-          <w:sz w:val="28"/>
-          <w:szCs w:val="28"/>
-        </w:rPr>
-        <w:t>Unity</w:t>
-      </w:r>
-      <w:proofErr w:type="spellEnd"/>
-      <w:r>
-        <w:rPr>
-          <w:rFonts w:ascii="Times New Roman" w:hAnsi="Times New Roman" w:cs="Times New Roman"/>
-          <w:sz w:val="28"/>
-          <w:szCs w:val="28"/>
-        </w:rPr>
-        <w:t xml:space="preserve">, язык программирования C#, среда разработки </w:t>
-      </w:r>
-      <w:proofErr w:type="spellStart"/>
-      <w:r>
-        <w:rPr>
-          <w:rFonts w:ascii="Times New Roman" w:hAnsi="Times New Roman" w:cs="Times New Roman"/>
-          <w:sz w:val="28"/>
-          <w:szCs w:val="28"/>
-        </w:rPr>
-        <w:t>Visu</w:t>
-      </w:r>
-      <w:r>
-        <w:rPr>
-          <w:rFonts w:ascii="Times New Roman" w:hAnsi="Times New Roman" w:cs="Times New Roman"/>
-          <w:sz w:val="28"/>
-          <w:szCs w:val="28"/>
-        </w:rPr>
-        <w:t>al</w:t>
-      </w:r>
-      <w:proofErr w:type="spellEnd"/>
-      <w:r>
-        <w:rPr>
-          <w:rFonts w:ascii="Times New Roman" w:hAnsi="Times New Roman" w:cs="Times New Roman"/>
-          <w:sz w:val="28"/>
-          <w:szCs w:val="28"/>
-        </w:rPr>
-        <w:t xml:space="preserve"> </w:t>
-      </w:r>
-      <w:proofErr w:type="spellStart"/>
-      <w:r>
-        <w:rPr>
-          <w:rFonts w:ascii="Times New Roman" w:hAnsi="Times New Roman" w:cs="Times New Roman"/>
-          <w:sz w:val="28"/>
-          <w:szCs w:val="28"/>
-        </w:rPr>
-        <w:t>Studio</w:t>
-      </w:r>
-      <w:proofErr w:type="spellEnd"/>
-      <w:r>
-        <w:rPr>
-          <w:rFonts w:ascii="Times New Roman" w:hAnsi="Times New Roman" w:cs="Times New Roman"/>
-          <w:sz w:val="28"/>
-          <w:szCs w:val="28"/>
-        </w:rPr>
-        <w:t xml:space="preserve"> и СУБД </w:t>
-      </w:r>
-      <w:proofErr w:type="spellStart"/>
-      <w:r>
-        <w:rPr>
-          <w:rFonts w:ascii="Times New Roman" w:hAnsi="Times New Roman" w:cs="Times New Roman"/>
-          <w:sz w:val="28"/>
-          <w:szCs w:val="28"/>
-        </w:rPr>
-        <w:t>SQLite</w:t>
-      </w:r>
-      <w:proofErr w:type="spellEnd"/>
-      <w:r>
-        <w:rPr>
-          <w:rFonts w:ascii="Times New Roman" w:hAnsi="Times New Roman" w:cs="Times New Roman"/>
-          <w:sz w:val="28"/>
-          <w:szCs w:val="28"/>
-        </w:rPr>
-        <w:t>.</w:t>
+        <w:t>Для реализации мобильной игры с элементами обучения финансовой грамотности для детей был проведен анализ современных инструментов разработки, учитывая такие критерии, как кроссплатформенность, простота использования, производительность и доступность документации. На основе проведенного анализа были выбраны следующие средства разработки: игровой движок Unity, язык программирования C#, среда разработки Visu</w:t>
+      </w:r>
+      <w:r>
+        <w:rPr>
+          <w:rFonts w:ascii="Times New Roman" w:hAnsi="Times New Roman" w:cs="Times New Roman"/>
+          <w:sz w:val="28"/>
+          <w:szCs w:val="28"/>
+        </w:rPr>
+        <w:t>al Studio и СУБД SQLite.</w:t>
       </w:r>
     </w:p>
     <w:p>
@@ -3887,8 +3523,6 @@
         </w:rPr>
         <w:t># активно развивается, а его сообщество предоставляет множество ресурсов для обучения и решения проблем.</w:t>
       </w:r>
-      <w:bookmarkStart w:id="5" w:name="_GoBack"/>
-      <w:bookmarkEnd w:id="5"/>
     </w:p>
     <w:p>
       <w:pPr>
@@ -3907,43 +3541,7 @@
           <w:sz w:val="28"/>
           <w:szCs w:val="28"/>
         </w:rPr>
-        <w:t xml:space="preserve">Для написания и отладки кода была выбрана интегрированная среда разработки </w:t>
-      </w:r>
-      <w:proofErr w:type="spellStart"/>
-      <w:r>
-        <w:rPr>
-          <w:rFonts w:ascii="Times New Roman" w:hAnsi="Times New Roman" w:cs="Times New Roman"/>
-          <w:sz w:val="28"/>
-          <w:szCs w:val="28"/>
-        </w:rPr>
-        <w:t>Visual</w:t>
-      </w:r>
-      <w:proofErr w:type="spellEnd"/>
-      <w:r>
-        <w:rPr>
-          <w:rFonts w:ascii="Times New Roman" w:hAnsi="Times New Roman" w:cs="Times New Roman"/>
-          <w:sz w:val="28"/>
-          <w:szCs w:val="28"/>
-        </w:rPr>
-        <w:t xml:space="preserve"> </w:t>
-      </w:r>
-      <w:proofErr w:type="spellStart"/>
-      <w:r>
-        <w:rPr>
-          <w:rFonts w:ascii="Times New Roman" w:hAnsi="Times New Roman" w:cs="Times New Roman"/>
-          <w:sz w:val="28"/>
-          <w:szCs w:val="28"/>
-        </w:rPr>
-        <w:t>Studio</w:t>
-      </w:r>
-      <w:proofErr w:type="spellEnd"/>
-      <w:r>
-        <w:rPr>
-          <w:rFonts w:ascii="Times New Roman" w:hAnsi="Times New Roman" w:cs="Times New Roman"/>
-          <w:sz w:val="28"/>
-          <w:szCs w:val="28"/>
-        </w:rPr>
-        <w:t>. Выбор обусло</w:t>
+        <w:t>Для написания и отладки кода была выбрана интегрированная среда разработки Visual Studio. Выбор обусло</w:t>
       </w:r>
       <w:r>
         <w:rPr>
@@ -3976,97 +3574,7 @@
           <w:sz w:val="28"/>
           <w:szCs w:val="28"/>
         </w:rPr>
-        <w:t xml:space="preserve">Интеграция с </w:t>
-      </w:r>
-      <w:proofErr w:type="spellStart"/>
-      <w:r>
-        <w:rPr>
-          <w:rFonts w:ascii="Times New Roman" w:hAnsi="Times New Roman" w:cs="Times New Roman"/>
-          <w:sz w:val="28"/>
-          <w:szCs w:val="28"/>
-        </w:rPr>
-        <w:t>Unity</w:t>
-      </w:r>
-      <w:proofErr w:type="spellEnd"/>
-      <w:r>
-        <w:rPr>
-          <w:rFonts w:ascii="Times New Roman" w:hAnsi="Times New Roman" w:cs="Times New Roman"/>
-          <w:sz w:val="28"/>
-          <w:szCs w:val="28"/>
-        </w:rPr>
-        <w:t xml:space="preserve">. </w:t>
-      </w:r>
-      <w:proofErr w:type="spellStart"/>
-      <w:r>
-        <w:rPr>
-          <w:rFonts w:ascii="Times New Roman" w:hAnsi="Times New Roman" w:cs="Times New Roman"/>
-          <w:sz w:val="28"/>
-          <w:szCs w:val="28"/>
-        </w:rPr>
-        <w:t>Visual</w:t>
-      </w:r>
-      <w:proofErr w:type="spellEnd"/>
-      <w:r>
-        <w:rPr>
-          <w:rFonts w:ascii="Times New Roman" w:hAnsi="Times New Roman" w:cs="Times New Roman"/>
-          <w:sz w:val="28"/>
-          <w:szCs w:val="28"/>
-        </w:rPr>
-        <w:t xml:space="preserve"> </w:t>
-      </w:r>
-      <w:proofErr w:type="spellStart"/>
-      <w:r>
-        <w:rPr>
-          <w:rFonts w:ascii="Times New Roman" w:hAnsi="Times New Roman" w:cs="Times New Roman"/>
-          <w:sz w:val="28"/>
-          <w:szCs w:val="28"/>
-        </w:rPr>
-        <w:t>Studio</w:t>
-      </w:r>
-      <w:proofErr w:type="spellEnd"/>
-      <w:r>
-        <w:rPr>
-          <w:rFonts w:ascii="Times New Roman" w:hAnsi="Times New Roman" w:cs="Times New Roman"/>
-          <w:sz w:val="28"/>
-          <w:szCs w:val="28"/>
-        </w:rPr>
-        <w:t xml:space="preserve"> является рекомендуемой средой разработки для </w:t>
-      </w:r>
-      <w:proofErr w:type="spellStart"/>
-      <w:r>
-        <w:rPr>
-          <w:rFonts w:ascii="Times New Roman" w:hAnsi="Times New Roman" w:cs="Times New Roman"/>
-          <w:sz w:val="28"/>
-          <w:szCs w:val="28"/>
-        </w:rPr>
-        <w:t>Unity</w:t>
-      </w:r>
-      <w:proofErr w:type="spellEnd"/>
-      <w:r>
-        <w:rPr>
-          <w:rFonts w:ascii="Times New Roman" w:hAnsi="Times New Roman" w:cs="Times New Roman"/>
-          <w:sz w:val="28"/>
-          <w:szCs w:val="28"/>
-        </w:rPr>
-        <w:t xml:space="preserve">, что обеспечивает удобную отладку, </w:t>
-      </w:r>
-      <w:proofErr w:type="spellStart"/>
-      <w:r>
-        <w:rPr>
-          <w:rFonts w:ascii="Times New Roman" w:hAnsi="Times New Roman" w:cs="Times New Roman"/>
-          <w:sz w:val="28"/>
-          <w:szCs w:val="28"/>
-        </w:rPr>
-        <w:t>автодополнение</w:t>
-      </w:r>
-      <w:proofErr w:type="spellEnd"/>
-      <w:r>
-        <w:rPr>
-          <w:rFonts w:ascii="Times New Roman" w:hAnsi="Times New Roman" w:cs="Times New Roman"/>
-          <w:sz w:val="28"/>
-          <w:szCs w:val="28"/>
-        </w:rPr>
-        <w:t xml:space="preserve"> кода и другие полезные функции.</w:t>
+        <w:t>Интеграция с Unity. Visual Studio является рекомендуемой средой разработки для Unity, что обеспечивает удобную отладку, автодополнение кода и другие полезные функции.</w:t>
       </w:r>
     </w:p>
     <w:p>
@@ -4091,43 +3599,7 @@
           <w:sz w:val="28"/>
           <w:szCs w:val="28"/>
         </w:rPr>
-        <w:t xml:space="preserve">Мощные инструменты отладки. </w:t>
-      </w:r>
-      <w:proofErr w:type="spellStart"/>
-      <w:r>
-        <w:rPr>
-          <w:rFonts w:ascii="Times New Roman" w:hAnsi="Times New Roman" w:cs="Times New Roman"/>
-          <w:sz w:val="28"/>
-          <w:szCs w:val="28"/>
-        </w:rPr>
-        <w:t>Visual</w:t>
-      </w:r>
-      <w:proofErr w:type="spellEnd"/>
-      <w:r>
-        <w:rPr>
-          <w:rFonts w:ascii="Times New Roman" w:hAnsi="Times New Roman" w:cs="Times New Roman"/>
-          <w:sz w:val="28"/>
-          <w:szCs w:val="28"/>
-        </w:rPr>
-        <w:t xml:space="preserve"> </w:t>
-      </w:r>
-      <w:proofErr w:type="spellStart"/>
-      <w:r>
-        <w:rPr>
-          <w:rFonts w:ascii="Times New Roman" w:hAnsi="Times New Roman" w:cs="Times New Roman"/>
-          <w:sz w:val="28"/>
-          <w:szCs w:val="28"/>
-        </w:rPr>
-        <w:t>Studio</w:t>
-      </w:r>
-      <w:proofErr w:type="spellEnd"/>
-      <w:r>
-        <w:rPr>
-          <w:rFonts w:ascii="Times New Roman" w:hAnsi="Times New Roman" w:cs="Times New Roman"/>
-          <w:sz w:val="28"/>
-          <w:szCs w:val="28"/>
-        </w:rPr>
-        <w:t xml:space="preserve"> предоставляет продвинутые инструменты для поиска и исправления ошибок, что ускоряет процесс разработки.</w:t>
+        <w:t>Мощные инструменты отладки. Visual Studio предоставляет продвинутые инструменты для поиска и исправления ошибок, что ускоряет процесс разработки.</w:t>
       </w:r>
     </w:p>
     <w:p>
@@ -4152,43 +3624,7 @@
           <w:sz w:val="28"/>
           <w:szCs w:val="28"/>
         </w:rPr>
-        <w:t xml:space="preserve">Поддержка расширений. В </w:t>
-      </w:r>
-      <w:proofErr w:type="spellStart"/>
-      <w:r>
-        <w:rPr>
-          <w:rFonts w:ascii="Times New Roman" w:hAnsi="Times New Roman" w:cs="Times New Roman"/>
-          <w:sz w:val="28"/>
-          <w:szCs w:val="28"/>
-        </w:rPr>
-        <w:t>Visual</w:t>
-      </w:r>
-      <w:proofErr w:type="spellEnd"/>
-      <w:r>
-        <w:rPr>
-          <w:rFonts w:ascii="Times New Roman" w:hAnsi="Times New Roman" w:cs="Times New Roman"/>
-          <w:sz w:val="28"/>
-          <w:szCs w:val="28"/>
-        </w:rPr>
-        <w:t xml:space="preserve"> </w:t>
-      </w:r>
-      <w:proofErr w:type="spellStart"/>
-      <w:r>
-        <w:rPr>
-          <w:rFonts w:ascii="Times New Roman" w:hAnsi="Times New Roman" w:cs="Times New Roman"/>
-          <w:sz w:val="28"/>
-          <w:szCs w:val="28"/>
-        </w:rPr>
-        <w:t>Studio</w:t>
-      </w:r>
-      <w:proofErr w:type="spellEnd"/>
-      <w:r>
-        <w:rPr>
-          <w:rFonts w:ascii="Times New Roman" w:hAnsi="Times New Roman" w:cs="Times New Roman"/>
-          <w:sz w:val="28"/>
-          <w:szCs w:val="28"/>
-        </w:rPr>
-        <w:t xml:space="preserve"> доступно множество расширений, которые могут упростить работу с кодом, базами данных и другими аспектами разработки.</w:t>
+        <w:t>Поддержка расширений. В Visual Studio доступно множество расширений, которые могут упростить работу с кодом, базами данных и другими аспектами разработки.</w:t>
       </w:r>
     </w:p>
     <w:p>
@@ -4213,97 +3649,7 @@
           <w:sz w:val="28"/>
           <w:szCs w:val="28"/>
         </w:rPr>
-        <w:t xml:space="preserve">Кроссплатформенность. </w:t>
-      </w:r>
-      <w:proofErr w:type="spellStart"/>
-      <w:r>
-        <w:rPr>
-          <w:rFonts w:ascii="Times New Roman" w:hAnsi="Times New Roman" w:cs="Times New Roman"/>
-          <w:sz w:val="28"/>
-          <w:szCs w:val="28"/>
-        </w:rPr>
-        <w:t>Visual</w:t>
-      </w:r>
-      <w:proofErr w:type="spellEnd"/>
-      <w:r>
-        <w:rPr>
-          <w:rFonts w:ascii="Times New Roman" w:hAnsi="Times New Roman" w:cs="Times New Roman"/>
-          <w:sz w:val="28"/>
-          <w:szCs w:val="28"/>
-        </w:rPr>
-        <w:t xml:space="preserve"> </w:t>
-      </w:r>
-      <w:proofErr w:type="spellStart"/>
-      <w:r>
-        <w:rPr>
-          <w:rFonts w:ascii="Times New Roman" w:hAnsi="Times New Roman" w:cs="Times New Roman"/>
-          <w:sz w:val="28"/>
-          <w:szCs w:val="28"/>
-        </w:rPr>
-        <w:t>Studio</w:t>
-      </w:r>
-      <w:proofErr w:type="spellEnd"/>
-      <w:r>
-        <w:rPr>
-          <w:rFonts w:ascii="Times New Roman" w:hAnsi="Times New Roman" w:cs="Times New Roman"/>
-          <w:sz w:val="28"/>
-          <w:szCs w:val="28"/>
-        </w:rPr>
-        <w:t xml:space="preserve"> поддерживает разработку для различных платформ, включая </w:t>
-      </w:r>
-      <w:proofErr w:type="spellStart"/>
-      <w:r>
-        <w:rPr>
-          <w:rFonts w:ascii="Times New Roman" w:hAnsi="Times New Roman" w:cs="Times New Roman"/>
-          <w:sz w:val="28"/>
-          <w:szCs w:val="28"/>
-        </w:rPr>
-        <w:t>Windows</w:t>
-      </w:r>
-      <w:proofErr w:type="spellEnd"/>
-      <w:r>
-        <w:rPr>
-          <w:rFonts w:ascii="Times New Roman" w:hAnsi="Times New Roman" w:cs="Times New Roman"/>
-          <w:sz w:val="28"/>
-          <w:szCs w:val="28"/>
-        </w:rPr>
-        <w:t xml:space="preserve">, </w:t>
-      </w:r>
-      <w:proofErr w:type="spellStart"/>
-      <w:r>
-        <w:rPr>
-          <w:rFonts w:ascii="Times New Roman" w:hAnsi="Times New Roman" w:cs="Times New Roman"/>
-          <w:sz w:val="28"/>
-          <w:szCs w:val="28"/>
-        </w:rPr>
-        <w:t>macOS</w:t>
-      </w:r>
-      <w:proofErr w:type="spellEnd"/>
-      <w:r>
-        <w:rPr>
-          <w:rFonts w:ascii="Times New Roman" w:hAnsi="Times New Roman" w:cs="Times New Roman"/>
-          <w:sz w:val="28"/>
-          <w:szCs w:val="28"/>
-        </w:rPr>
-        <w:t xml:space="preserve"> и </w:t>
-      </w:r>
-      <w:proofErr w:type="spellStart"/>
-      <w:r>
-        <w:rPr>
-          <w:rFonts w:ascii="Times New Roman" w:hAnsi="Times New Roman" w:cs="Times New Roman"/>
-          <w:sz w:val="28"/>
-          <w:szCs w:val="28"/>
-        </w:rPr>
-        <w:t>Linux</w:t>
-      </w:r>
-      <w:proofErr w:type="spellEnd"/>
-      <w:r>
-        <w:rPr>
-          <w:rFonts w:ascii="Times New Roman" w:hAnsi="Times New Roman" w:cs="Times New Roman"/>
-          <w:sz w:val="28"/>
-          <w:szCs w:val="28"/>
-        </w:rPr>
-        <w:t>.</w:t>
+        <w:t>Кроссплатформенность. Visual Studio поддерживает разработку для различных платформ, включая Windows, macOS и Linux.</w:t>
       </w:r>
     </w:p>
     <w:p>
@@ -4632,7 +3978,7 @@
           <w:color w:val="auto"/>
         </w:rPr>
       </w:pPr>
-      <w:bookmarkStart w:id="6" w:name="_Toc190446455"/>
+      <w:bookmarkStart w:id="6" w:name="_Toc193918699"/>
       <w:r>
         <w:rPr>
           <w:rFonts w:ascii="Times New Roman" w:hAnsi="Times New Roman" w:cs="Times New Roman"/>
@@ -4656,7 +4002,7 @@
           <w:color w:val="auto"/>
         </w:rPr>
       </w:pPr>
-      <w:bookmarkStart w:id="7" w:name="_Toc190446456"/>
+      <w:bookmarkStart w:id="7" w:name="_Toc193918700"/>
       <w:r>
         <w:rPr>
           <w:rFonts w:ascii="Times New Roman" w:hAnsi="Times New Roman" w:cs="Times New Roman"/>
@@ -4666,6 +4012,294 @@
         <w:t>2.1. Составление технического задания</w:t>
       </w:r>
       <w:bookmarkEnd w:id="7"/>
+    </w:p>
+    <w:p>
+      <w:pPr>
+        <w:spacing w:line="360" w:lineRule="auto"/>
+        <w:ind w:firstLine="709"/>
+        <w:jc w:val="both"/>
+        <w:rPr>
+          <w:rFonts w:ascii="Times New Roman" w:hAnsi="Times New Roman" w:cs="Times New Roman"/>
+          <w:sz w:val="28"/>
+          <w:szCs w:val="28"/>
+        </w:rPr>
+      </w:pPr>
+      <w:r>
+        <w:rPr>
+          <w:rFonts w:ascii="Times New Roman" w:hAnsi="Times New Roman" w:cs="Times New Roman"/>
+          <w:sz w:val="28"/>
+          <w:szCs w:val="28"/>
+        </w:rPr>
+        <w:t xml:space="preserve">Целью данного проекта является создание прототипа мобильной игры, в которой будут содержаться элементы обучения финансовой грамотности, которые будут понятны людям, </w:t>
+      </w:r>
+      <w:r>
+        <w:rPr>
+          <w:rFonts w:ascii="Times New Roman" w:hAnsi="Times New Roman" w:cs="Times New Roman"/>
+          <w:sz w:val="28"/>
+          <w:szCs w:val="28"/>
+        </w:rPr>
+        <w:t xml:space="preserve">не имеющих </w:t>
+      </w:r>
+      <w:r>
+        <w:rPr>
+          <w:rFonts w:ascii="Times New Roman" w:hAnsi="Times New Roman" w:cs="Times New Roman"/>
+          <w:sz w:val="28"/>
+          <w:szCs w:val="28"/>
+        </w:rPr>
+        <w:t xml:space="preserve">знаний в данной сфере, и особенно детям. На примере простых, понятных обыденному пользователю моментах, в игре будут показаны базовые элементы взаимодействия с некоторыми инструментами инвестиций и заработка. Пользователи, проводя время в игре, </w:t>
+      </w:r>
+      <w:r>
+        <w:rPr>
+          <w:rFonts w:ascii="Times New Roman" w:hAnsi="Times New Roman" w:cs="Times New Roman"/>
+          <w:sz w:val="28"/>
+          <w:szCs w:val="28"/>
+        </w:rPr>
+        <w:t>будут получать навыки работы с данными инструментами, которые в будущем смогут применять уже в реальных условиях. Основной аудиторией этой игры являются дети, для которых обучение сложным и скучным вещам в более располагающей для них обстановке будет иметь большую пользу.</w:t>
+      </w:r>
+    </w:p>
+    <w:p>
+      <w:pPr>
+        <w:spacing w:line="360" w:lineRule="auto"/>
+        <w:ind w:firstLine="709"/>
+        <w:jc w:val="both"/>
+        <w:rPr>
+          <w:rFonts w:ascii="Times New Roman" w:hAnsi="Times New Roman" w:cs="Times New Roman"/>
+          <w:sz w:val="28"/>
+          <w:szCs w:val="28"/>
+        </w:rPr>
+      </w:pPr>
+      <w:r>
+        <w:rPr>
+          <w:rFonts w:ascii="Times New Roman" w:hAnsi="Times New Roman" w:cs="Times New Roman"/>
+          <w:sz w:val="28"/>
+          <w:szCs w:val="28"/>
+        </w:rPr>
+        <w:t>Для реализации описанной задачи были предъявлены следующие требования</w:t>
+      </w:r>
+      <w:r>
+        <w:rPr>
+          <w:rFonts w:ascii="Times New Roman" w:hAnsi="Times New Roman" w:cs="Times New Roman"/>
+          <w:sz w:val="28"/>
+          <w:szCs w:val="28"/>
+        </w:rPr>
+        <w:t>:</w:t>
+      </w:r>
+    </w:p>
+    <w:p>
+      <w:pPr>
+        <w:pStyle w:val="a3"/>
+        <w:numPr>
+          <w:ilvl w:val="0"/>
+          <w:numId w:val="7"/>
+        </w:numPr>
+        <w:spacing w:line="360" w:lineRule="auto"/>
+        <w:ind w:left="0" w:firstLine="709"/>
+        <w:jc w:val="both"/>
+        <w:rPr>
+          <w:rFonts w:ascii="Times New Roman" w:hAnsi="Times New Roman" w:cs="Times New Roman"/>
+          <w:sz w:val="28"/>
+          <w:szCs w:val="28"/>
+          <w:lang w:val="en-US"/>
+        </w:rPr>
+      </w:pPr>
+      <w:r>
+        <w:rPr>
+          <w:rFonts w:ascii="Times New Roman" w:hAnsi="Times New Roman" w:cs="Times New Roman"/>
+          <w:sz w:val="28"/>
+          <w:szCs w:val="28"/>
+        </w:rPr>
+        <w:t>Требования к функционалу</w:t>
+      </w:r>
+      <w:r>
+        <w:rPr>
+          <w:rFonts w:ascii="Times New Roman" w:hAnsi="Times New Roman" w:cs="Times New Roman"/>
+          <w:sz w:val="28"/>
+          <w:szCs w:val="28"/>
+          <w:lang w:val="en-US"/>
+        </w:rPr>
+        <w:t>:</w:t>
+      </w:r>
+    </w:p>
+    <w:p>
+      <w:pPr>
+        <w:pStyle w:val="a3"/>
+        <w:numPr>
+          <w:ilvl w:val="1"/>
+          <w:numId w:val="11"/>
+        </w:numPr>
+        <w:spacing w:line="360" w:lineRule="auto"/>
+        <w:ind w:left="0" w:firstLine="851"/>
+        <w:jc w:val="both"/>
+        <w:rPr>
+          <w:rFonts w:ascii="Times New Roman" w:hAnsi="Times New Roman" w:cs="Times New Roman"/>
+          <w:sz w:val="28"/>
+          <w:szCs w:val="28"/>
+        </w:rPr>
+      </w:pPr>
+      <w:r>
+        <w:rPr>
+          <w:rFonts w:ascii="Times New Roman" w:hAnsi="Times New Roman" w:cs="Times New Roman"/>
+          <w:sz w:val="28"/>
+          <w:szCs w:val="28"/>
+        </w:rPr>
+        <w:t>У пользователя должна быть возможность самому подбирать цены для цветов</w:t>
+      </w:r>
+    </w:p>
+    <w:p>
+      <w:pPr>
+        <w:pStyle w:val="a3"/>
+        <w:numPr>
+          <w:ilvl w:val="1"/>
+          <w:numId w:val="11"/>
+        </w:numPr>
+        <w:spacing w:line="360" w:lineRule="auto"/>
+        <w:ind w:left="0" w:firstLine="851"/>
+        <w:jc w:val="both"/>
+        <w:rPr>
+          <w:rFonts w:ascii="Times New Roman" w:hAnsi="Times New Roman" w:cs="Times New Roman"/>
+          <w:sz w:val="28"/>
+          <w:szCs w:val="28"/>
+        </w:rPr>
+      </w:pPr>
+      <w:r>
+        <w:rPr>
+          <w:rFonts w:ascii="Times New Roman" w:hAnsi="Times New Roman" w:cs="Times New Roman"/>
+          <w:sz w:val="28"/>
+          <w:szCs w:val="28"/>
+        </w:rPr>
+        <w:t>Выставление цветов на витрины для последующей продажи</w:t>
+      </w:r>
+    </w:p>
+    <w:p>
+      <w:pPr>
+        <w:pStyle w:val="a3"/>
+        <w:numPr>
+          <w:ilvl w:val="1"/>
+          <w:numId w:val="11"/>
+        </w:numPr>
+        <w:spacing w:line="360" w:lineRule="auto"/>
+        <w:ind w:left="0" w:firstLine="851"/>
+        <w:jc w:val="both"/>
+        <w:rPr>
+          <w:rFonts w:ascii="Times New Roman" w:hAnsi="Times New Roman" w:cs="Times New Roman"/>
+          <w:sz w:val="28"/>
+          <w:szCs w:val="28"/>
+        </w:rPr>
+      </w:pPr>
+      <w:r>
+        <w:rPr>
+          <w:rFonts w:ascii="Times New Roman" w:hAnsi="Times New Roman" w:cs="Times New Roman"/>
+          <w:sz w:val="28"/>
+          <w:szCs w:val="28"/>
+        </w:rPr>
+        <w:t>Н</w:t>
+      </w:r>
+      <w:r>
+        <w:rPr>
+          <w:rFonts w:ascii="Times New Roman" w:hAnsi="Times New Roman" w:cs="Times New Roman"/>
+          <w:sz w:val="28"/>
+          <w:szCs w:val="28"/>
+        </w:rPr>
+        <w:t>аё</w:t>
+      </w:r>
+      <w:r>
+        <w:rPr>
+          <w:rFonts w:ascii="Times New Roman" w:hAnsi="Times New Roman" w:cs="Times New Roman"/>
+          <w:sz w:val="28"/>
+          <w:szCs w:val="28"/>
+        </w:rPr>
+        <w:t>м</w:t>
+      </w:r>
+      <w:r>
+        <w:rPr>
+          <w:rFonts w:ascii="Times New Roman" w:hAnsi="Times New Roman" w:cs="Times New Roman"/>
+          <w:sz w:val="28"/>
+          <w:szCs w:val="28"/>
+        </w:rPr>
+        <w:t xml:space="preserve"> и увольнение</w:t>
+      </w:r>
+      <w:r>
+        <w:rPr>
+          <w:rFonts w:ascii="Times New Roman" w:hAnsi="Times New Roman" w:cs="Times New Roman"/>
+          <w:sz w:val="28"/>
+          <w:szCs w:val="28"/>
+        </w:rPr>
+        <w:t xml:space="preserve"> </w:t>
+      </w:r>
+      <w:r>
+        <w:rPr>
+          <w:rFonts w:ascii="Times New Roman" w:hAnsi="Times New Roman" w:cs="Times New Roman"/>
+          <w:sz w:val="28"/>
+          <w:szCs w:val="28"/>
+        </w:rPr>
+        <w:t xml:space="preserve">сотрудников </w:t>
+      </w:r>
+      <w:r>
+        <w:rPr>
+          <w:rFonts w:ascii="Times New Roman" w:hAnsi="Times New Roman" w:cs="Times New Roman"/>
+          <w:sz w:val="28"/>
+          <w:szCs w:val="28"/>
+        </w:rPr>
+        <w:t>и указание условий работы (ставка в час)</w:t>
+      </w:r>
+    </w:p>
+    <w:p>
+      <w:pPr>
+        <w:pStyle w:val="a3"/>
+        <w:numPr>
+          <w:ilvl w:val="1"/>
+          <w:numId w:val="11"/>
+        </w:numPr>
+        <w:spacing w:line="360" w:lineRule="auto"/>
+        <w:ind w:left="0" w:firstLine="851"/>
+        <w:jc w:val="both"/>
+        <w:rPr>
+          <w:rFonts w:ascii="Times New Roman" w:hAnsi="Times New Roman" w:cs="Times New Roman"/>
+          <w:sz w:val="28"/>
+          <w:szCs w:val="28"/>
+        </w:rPr>
+      </w:pPr>
+      <w:r>
+        <w:rPr>
+          <w:rFonts w:ascii="Times New Roman" w:hAnsi="Times New Roman" w:cs="Times New Roman"/>
+          <w:sz w:val="28"/>
+          <w:szCs w:val="28"/>
+        </w:rPr>
+        <w:t>Просмотр графика популярности цветов, для анализа и принятия решения по поводу вложения в конкретный вид</w:t>
+      </w:r>
+    </w:p>
+    <w:p>
+      <w:pPr>
+        <w:pStyle w:val="a3"/>
+        <w:numPr>
+          <w:ilvl w:val="1"/>
+          <w:numId w:val="11"/>
+        </w:numPr>
+        <w:spacing w:line="360" w:lineRule="auto"/>
+        <w:ind w:left="0" w:firstLine="709"/>
+        <w:jc w:val="both"/>
+        <w:rPr>
+          <w:rFonts w:ascii="Times New Roman" w:hAnsi="Times New Roman" w:cs="Times New Roman"/>
+          <w:sz w:val="28"/>
+          <w:szCs w:val="28"/>
+        </w:rPr>
+      </w:pPr>
+      <w:r>
+        <w:rPr>
+          <w:rFonts w:ascii="Times New Roman" w:hAnsi="Times New Roman" w:cs="Times New Roman"/>
+          <w:sz w:val="28"/>
+          <w:szCs w:val="28"/>
+        </w:rPr>
+        <w:t>Просмотр статистики магазина</w:t>
+      </w:r>
+      <w:r>
+        <w:rPr>
+          <w:rFonts w:ascii="Times New Roman" w:hAnsi="Times New Roman" w:cs="Times New Roman"/>
+          <w:sz w:val="28"/>
+          <w:szCs w:val="28"/>
+        </w:rPr>
+        <w:t>, для принятия дальнейших решений по развитию магазина</w:t>
+      </w:r>
     </w:p>
     <w:p>
       <w:pPr>
@@ -4679,13 +4313,14 @@
           <w:color w:val="auto"/>
         </w:rPr>
       </w:pPr>
-      <w:bookmarkStart w:id="8" w:name="_Toc190446457"/>
+      <w:bookmarkStart w:id="8" w:name="_Toc193918701"/>
       <w:r>
         <w:rPr>
           <w:rFonts w:ascii="Times New Roman" w:hAnsi="Times New Roman" w:cs="Times New Roman"/>
           <w:b w:val="0"/>
           <w:color w:val="auto"/>
         </w:rPr>
+        <w:lastRenderedPageBreak/>
         <w:t>2.2. Проектирование взаимодействия игрока с игровыми событиями</w:t>
       </w:r>
       <w:bookmarkEnd w:id="8"/>
@@ -4702,7 +4337,7 @@
           <w:color w:val="auto"/>
         </w:rPr>
       </w:pPr>
-      <w:bookmarkStart w:id="9" w:name="_Toc190446458"/>
+      <w:bookmarkStart w:id="9" w:name="_Toc193918702"/>
       <w:r>
         <w:rPr>
           <w:rFonts w:ascii="Times New Roman" w:hAnsi="Times New Roman" w:cs="Times New Roman"/>
@@ -4725,7 +4360,7 @@
           <w:color w:val="auto"/>
         </w:rPr>
       </w:pPr>
-      <w:bookmarkStart w:id="10" w:name="_Toc190446459"/>
+      <w:bookmarkStart w:id="10" w:name="_Toc193918703"/>
       <w:r>
         <w:rPr>
           <w:rFonts w:ascii="Times New Roman" w:hAnsi="Times New Roman" w:cs="Times New Roman"/>
@@ -4777,7 +4412,7 @@
           <w:color w:val="auto"/>
         </w:rPr>
       </w:pPr>
-      <w:bookmarkStart w:id="11" w:name="_Toc190446460"/>
+      <w:bookmarkStart w:id="11" w:name="_Toc193918704"/>
       <w:r>
         <w:rPr>
           <w:rFonts w:ascii="Times New Roman" w:hAnsi="Times New Roman" w:cs="Times New Roman"/>
@@ -4801,7 +4436,7 @@
           <w:color w:val="auto"/>
         </w:rPr>
       </w:pPr>
-      <w:bookmarkStart w:id="12" w:name="_Toc190446461"/>
+      <w:bookmarkStart w:id="12" w:name="_Toc193918705"/>
       <w:r>
         <w:rPr>
           <w:rFonts w:ascii="Times New Roman" w:hAnsi="Times New Roman" w:cs="Times New Roman"/>
@@ -4824,7 +4459,7 @@
           <w:color w:val="auto"/>
         </w:rPr>
       </w:pPr>
-      <w:bookmarkStart w:id="13" w:name="_Toc190446462"/>
+      <w:bookmarkStart w:id="13" w:name="_Toc193918706"/>
       <w:r>
         <w:rPr>
           <w:rFonts w:ascii="Times New Roman" w:hAnsi="Times New Roman" w:cs="Times New Roman"/>
@@ -4847,7 +4482,7 @@
           <w:color w:val="auto"/>
         </w:rPr>
       </w:pPr>
-      <w:bookmarkStart w:id="14" w:name="_Toc190446463"/>
+      <w:bookmarkStart w:id="14" w:name="_Toc193918707"/>
       <w:r>
         <w:rPr>
           <w:rFonts w:ascii="Times New Roman" w:hAnsi="Times New Roman" w:cs="Times New Roman"/>
@@ -4881,7 +4516,7 @@
           <w:color w:val="auto"/>
         </w:rPr>
       </w:pPr>
-      <w:bookmarkStart w:id="15" w:name="_Toc190446464"/>
+      <w:bookmarkStart w:id="15" w:name="_Toc193918708"/>
       <w:r>
         <w:rPr>
           <w:rFonts w:ascii="Times New Roman" w:hAnsi="Times New Roman" w:cs="Times New Roman"/>
@@ -4905,7 +4540,7 @@
           <w:color w:val="auto"/>
         </w:rPr>
       </w:pPr>
-      <w:bookmarkStart w:id="16" w:name="_Toc190446465"/>
+      <w:bookmarkStart w:id="16" w:name="_Toc193918709"/>
       <w:r>
         <w:rPr>
           <w:rFonts w:ascii="Times New Roman" w:hAnsi="Times New Roman" w:cs="Times New Roman"/>
@@ -4928,7 +4563,7 @@
           <w:color w:val="auto"/>
         </w:rPr>
       </w:pPr>
-      <w:bookmarkStart w:id="17" w:name="_Toc190446466"/>
+      <w:bookmarkStart w:id="17" w:name="_Toc193918710"/>
       <w:r>
         <w:rPr>
           <w:rFonts w:ascii="Times New Roman" w:hAnsi="Times New Roman" w:cs="Times New Roman"/>
@@ -4962,7 +4597,7 @@
           <w:lang w:val="en-US"/>
         </w:rPr>
       </w:pPr>
-      <w:bookmarkStart w:id="18" w:name="_Toc190446467"/>
+      <w:bookmarkStart w:id="18" w:name="_Toc193918711"/>
       <w:r>
         <w:rPr>
           <w:rFonts w:ascii="Times New Roman" w:hAnsi="Times New Roman" w:cs="Times New Roman"/>
@@ -4997,10 +4632,9 @@
           <w:rFonts w:ascii="Times New Roman" w:hAnsi="Times New Roman" w:cs="Times New Roman"/>
           <w:b w:val="0"/>
           <w:color w:val="auto"/>
-          <w:lang w:val="en-US"/>
-        </w:rPr>
-      </w:pPr>
-      <w:bookmarkStart w:id="19" w:name="_Toc190446468"/>
+        </w:rPr>
+      </w:pPr>
+      <w:bookmarkStart w:id="19" w:name="_Toc193918712"/>
       <w:r>
         <w:rPr>
           <w:rFonts w:ascii="Times New Roman" w:hAnsi="Times New Roman" w:cs="Times New Roman"/>
@@ -5011,6 +4645,268 @@
         <w:t>Список использованных источников</w:t>
       </w:r>
       <w:bookmarkEnd w:id="19"/>
+    </w:p>
+    <w:p>
+      <w:pPr>
+        <w:spacing w:line="360" w:lineRule="auto"/>
+        <w:ind w:firstLine="709"/>
+        <w:jc w:val="both"/>
+        <w:rPr>
+          <w:rFonts w:ascii="Times New Roman" w:hAnsi="Times New Roman" w:cs="Times New Roman"/>
+          <w:sz w:val="28"/>
+          <w:szCs w:val="28"/>
+        </w:rPr>
+      </w:pPr>
+      <w:r>
+        <w:rPr>
+          <w:rFonts w:ascii="Times New Roman" w:hAnsi="Times New Roman" w:cs="Times New Roman"/>
+          <w:sz w:val="28"/>
+          <w:szCs w:val="28"/>
+        </w:rPr>
+        <w:t>1.</w:t>
+      </w:r>
+      <w:r>
+        <w:rPr>
+          <w:rFonts w:ascii="Times New Roman" w:hAnsi="Times New Roman" w:cs="Times New Roman"/>
+          <w:sz w:val="28"/>
+          <w:szCs w:val="28"/>
+        </w:rPr>
+        <w:tab/>
+        <w:t>Unity и C# геймдев от идеи до реализации / Д.Г. Бонд. – 2-е изд. — Санкт-Петербург: Прогресс книга, 2019  — 1002 с.</w:t>
+      </w:r>
+    </w:p>
+    <w:p>
+      <w:pPr>
+        <w:spacing w:line="360" w:lineRule="auto"/>
+        <w:ind w:firstLine="709"/>
+        <w:jc w:val="both"/>
+        <w:rPr>
+          <w:rFonts w:ascii="Times New Roman" w:hAnsi="Times New Roman" w:cs="Times New Roman"/>
+          <w:sz w:val="28"/>
+          <w:szCs w:val="28"/>
+        </w:rPr>
+      </w:pPr>
+      <w:r>
+        <w:rPr>
+          <w:rFonts w:ascii="Times New Roman" w:hAnsi="Times New Roman" w:cs="Times New Roman"/>
+          <w:sz w:val="28"/>
+          <w:szCs w:val="28"/>
+        </w:rPr>
+        <w:t>2.</w:t>
+      </w:r>
+      <w:r>
+        <w:rPr>
+          <w:rFonts w:ascii="Times New Roman" w:hAnsi="Times New Roman" w:cs="Times New Roman"/>
+          <w:sz w:val="28"/>
+          <w:szCs w:val="28"/>
+        </w:rPr>
+        <w:tab/>
+        <w:t xml:space="preserve">Unity Learn [Электронный ресурс]. URL: </w:t>
+      </w:r>
+      <w:hyperlink r:id="rId7" w:history="1">
+        <w:r>
+          <w:rPr>
+            <w:rStyle w:val="a7"/>
+            <w:rFonts w:ascii="Times New Roman" w:hAnsi="Times New Roman" w:cs="Times New Roman"/>
+            <w:sz w:val="28"/>
+            <w:szCs w:val="28"/>
+          </w:rPr>
+          <w:t>https://learn.unity.com/pathway/junior-programmer</w:t>
+        </w:r>
+      </w:hyperlink>
+      <w:r>
+        <w:rPr>
+          <w:rFonts w:ascii="Times New Roman" w:hAnsi="Times New Roman" w:cs="Times New Roman"/>
+          <w:sz w:val="28"/>
+          <w:szCs w:val="28"/>
+        </w:rPr>
+        <w:t xml:space="preserve"> </w:t>
+      </w:r>
+      <w:r>
+        <w:rPr>
+          <w:rFonts w:ascii="Times New Roman" w:hAnsi="Times New Roman" w:cs="Times New Roman"/>
+          <w:sz w:val="28"/>
+          <w:szCs w:val="28"/>
+        </w:rPr>
+        <w:t>(дата обращения: 12.02.2025).</w:t>
+      </w:r>
+    </w:p>
+    <w:p>
+      <w:pPr>
+        <w:spacing w:line="360" w:lineRule="auto"/>
+        <w:ind w:firstLine="709"/>
+        <w:jc w:val="both"/>
+        <w:rPr>
+          <w:rFonts w:ascii="Times New Roman" w:hAnsi="Times New Roman" w:cs="Times New Roman"/>
+          <w:sz w:val="28"/>
+          <w:szCs w:val="28"/>
+        </w:rPr>
+      </w:pPr>
+      <w:r>
+        <w:rPr>
+          <w:rFonts w:ascii="Times New Roman" w:hAnsi="Times New Roman" w:cs="Times New Roman"/>
+          <w:sz w:val="28"/>
+          <w:szCs w:val="28"/>
+        </w:rPr>
+        <w:t>3.</w:t>
+      </w:r>
+      <w:r>
+        <w:rPr>
+          <w:rFonts w:ascii="Times New Roman" w:hAnsi="Times New Roman" w:cs="Times New Roman"/>
+          <w:sz w:val="28"/>
+          <w:szCs w:val="28"/>
+        </w:rPr>
+        <w:tab/>
+        <w:t xml:space="preserve">Unity Documentation [Электронный ресурс]. URL: </w:t>
+      </w:r>
+      <w:hyperlink r:id="rId8" w:history="1">
+        <w:r>
+          <w:rPr>
+            <w:rStyle w:val="a7"/>
+            <w:rFonts w:ascii="Times New Roman" w:hAnsi="Times New Roman" w:cs="Times New Roman"/>
+            <w:sz w:val="28"/>
+            <w:szCs w:val="28"/>
+          </w:rPr>
+          <w:t>https://docs.unity3d.com/ScriptReference/index.html</w:t>
+        </w:r>
+      </w:hyperlink>
+      <w:r>
+        <w:rPr>
+          <w:rFonts w:ascii="Times New Roman" w:hAnsi="Times New Roman" w:cs="Times New Roman"/>
+          <w:sz w:val="28"/>
+          <w:szCs w:val="28"/>
+        </w:rPr>
+        <w:t xml:space="preserve"> </w:t>
+      </w:r>
+      <w:r>
+        <w:rPr>
+          <w:rFonts w:ascii="Times New Roman" w:hAnsi="Times New Roman" w:cs="Times New Roman"/>
+          <w:sz w:val="28"/>
+          <w:szCs w:val="28"/>
+        </w:rPr>
+        <w:t>(дата обращения 15.02.2025).</w:t>
+      </w:r>
+    </w:p>
+    <w:p>
+      <w:pPr>
+        <w:spacing w:line="360" w:lineRule="auto"/>
+        <w:ind w:firstLine="709"/>
+        <w:jc w:val="both"/>
+        <w:rPr>
+          <w:rFonts w:ascii="Times New Roman" w:hAnsi="Times New Roman" w:cs="Times New Roman"/>
+          <w:sz w:val="28"/>
+          <w:szCs w:val="28"/>
+        </w:rPr>
+      </w:pPr>
+      <w:r>
+        <w:rPr>
+          <w:rFonts w:ascii="Times New Roman" w:hAnsi="Times New Roman" w:cs="Times New Roman"/>
+          <w:sz w:val="28"/>
+          <w:szCs w:val="28"/>
+        </w:rPr>
+        <w:t>4.</w:t>
+      </w:r>
+      <w:r>
+        <w:rPr>
+          <w:rFonts w:ascii="Times New Roman" w:hAnsi="Times New Roman" w:cs="Times New Roman"/>
+          <w:sz w:val="28"/>
+          <w:szCs w:val="28"/>
+        </w:rPr>
+        <w:tab/>
+        <w:t xml:space="preserve">Язык программирования C# и платформа .NET [Электронный ресурс]. </w:t>
+      </w:r>
+      <w:r>
+        <w:rPr>
+          <w:rFonts w:ascii="Times New Roman" w:hAnsi="Times New Roman" w:cs="Times New Roman"/>
+          <w:sz w:val="28"/>
+          <w:szCs w:val="28"/>
+        </w:rPr>
+        <w:t xml:space="preserve">URL: </w:t>
+      </w:r>
+      <w:hyperlink r:id="rId9" w:history="1">
+        <w:r>
+          <w:rPr>
+            <w:rStyle w:val="a7"/>
+            <w:rFonts w:ascii="Times New Roman" w:hAnsi="Times New Roman" w:cs="Times New Roman"/>
+            <w:sz w:val="28"/>
+            <w:szCs w:val="28"/>
+          </w:rPr>
+          <w:t>https://metanit.com/sharp/</w:t>
+        </w:r>
+      </w:hyperlink>
+      <w:r>
+        <w:rPr>
+          <w:rFonts w:ascii="Times New Roman" w:hAnsi="Times New Roman" w:cs="Times New Roman"/>
+          <w:sz w:val="28"/>
+          <w:szCs w:val="28"/>
+          <w:lang w:val="en-US"/>
+        </w:rPr>
+        <w:t xml:space="preserve"> </w:t>
+      </w:r>
+      <w:r>
+        <w:rPr>
+          <w:rFonts w:ascii="Times New Roman" w:hAnsi="Times New Roman" w:cs="Times New Roman"/>
+          <w:sz w:val="28"/>
+          <w:szCs w:val="28"/>
+        </w:rPr>
+        <w:t>(дата обращения: 22.02.2025).</w:t>
+      </w:r>
+    </w:p>
+    <w:p>
+      <w:pPr>
+        <w:spacing w:line="360" w:lineRule="auto"/>
+        <w:ind w:firstLine="709"/>
+        <w:jc w:val="both"/>
+        <w:rPr>
+          <w:rFonts w:ascii="Times New Roman" w:hAnsi="Times New Roman" w:cs="Times New Roman"/>
+          <w:sz w:val="28"/>
+          <w:szCs w:val="28"/>
+        </w:rPr>
+      </w:pPr>
+      <w:r>
+        <w:rPr>
+          <w:rFonts w:ascii="Times New Roman" w:hAnsi="Times New Roman" w:cs="Times New Roman"/>
+          <w:sz w:val="28"/>
+          <w:szCs w:val="28"/>
+        </w:rPr>
+        <w:t>5.</w:t>
+      </w:r>
+      <w:r>
+        <w:rPr>
+          <w:rFonts w:ascii="Times New Roman" w:hAnsi="Times New Roman" w:cs="Times New Roman"/>
+          <w:sz w:val="28"/>
+          <w:szCs w:val="28"/>
+        </w:rPr>
+        <w:tab/>
+        <w:t xml:space="preserve">Любовь Карасева Геймификация: как игровой подход помогает в обучении и на работе // РБК Тренды [Электронный ресурс]. URL: </w:t>
+      </w:r>
+      <w:hyperlink r:id="rId10" w:history="1">
+        <w:r>
+          <w:rPr>
+            <w:rStyle w:val="a7"/>
+            <w:rFonts w:ascii="Times New Roman" w:hAnsi="Times New Roman" w:cs="Times New Roman"/>
+            <w:sz w:val="28"/>
+            <w:szCs w:val="28"/>
+          </w:rPr>
+          <w:t>https://trends.rbc.ru/trends/education/605c6f2f9a79473a61646994</w:t>
+        </w:r>
+      </w:hyperlink>
+      <w:r>
+        <w:rPr>
+          <w:rFonts w:ascii="Times New Roman" w:hAnsi="Times New Roman" w:cs="Times New Roman"/>
+          <w:sz w:val="28"/>
+          <w:szCs w:val="28"/>
+        </w:rPr>
+        <w:t xml:space="preserve"> </w:t>
+      </w:r>
+      <w:r>
+        <w:rPr>
+          <w:rFonts w:ascii="Times New Roman" w:hAnsi="Times New Roman" w:cs="Times New Roman"/>
+          <w:sz w:val="28"/>
+          <w:szCs w:val="28"/>
+        </w:rPr>
+        <w:t>(дата обращения: 24.02.2025).</w:t>
+      </w:r>
     </w:p>
     <w:sectPr>
       <w:pgSz w:w="11906" w:h="16838"/>
@@ -5025,6 +4921,119 @@
 <file path=word/numbering.xml><?xml version="1.0" encoding="utf-8"?>
 <w:numbering xmlns:wpc="http://schemas.microsoft.com/office/word/2010/wordprocessingCanvas" xmlns:mc="http://schemas.openxmlformats.org/markup-compatibility/2006" xmlns:o="urn:schemas-microsoft-com:office:office" xmlns:r="http://schemas.openxmlformats.org/officeDocument/2006/relationships" xmlns:m="http://schemas.openxmlformats.org/officeDocument/2006/math" xmlns:v="urn:schemas-microsoft-com:vml" xmlns:wp14="http://schemas.microsoft.com/office/word/2010/wordprocessingDrawing" xmlns:wp="http://schemas.openxmlformats.org/drawingml/2006/wordprocessingDrawing" xmlns:w10="urn:schemas-microsoft-com:office:word" xmlns:w="http://schemas.openxmlformats.org/wordprocessingml/2006/main" xmlns:w14="http://schemas.microsoft.com/office/word/2010/wordml" xmlns:wpg="http://schemas.microsoft.com/office/word/2010/wordprocessingGroup" xmlns:wpi="http://schemas.microsoft.com/office/word/2010/wordprocessingInk" xmlns:wne="http://schemas.microsoft.com/office/word/2006/wordml" xmlns:wps="http://schemas.microsoft.com/office/word/2010/wordprocessingShape" mc:Ignorable="w14 wp14">
   <w:abstractNum w:abstractNumId="0">
+    <w:nsid w:val="03C0158D"/>
+    <w:multiLevelType w:val="hybridMultilevel"/>
+    <w:tmpl w:val="D8CC96AA"/>
+    <w:lvl w:ilvl="0" w:tplc="04190001">
+      <w:start w:val="1"/>
+      <w:numFmt w:val="bullet"/>
+      <w:lvlText w:val=""/>
+      <w:lvlJc w:val="left"/>
+      <w:pPr>
+        <w:ind w:left="1211" w:hanging="360"/>
+      </w:pPr>
+      <w:rPr>
+        <w:rFonts w:ascii="Symbol" w:hAnsi="Symbol" w:hint="default"/>
+      </w:rPr>
+    </w:lvl>
+    <w:lvl w:ilvl="1" w:tplc="04190003">
+      <w:start w:val="1"/>
+      <w:numFmt w:val="bullet"/>
+      <w:lvlText w:val="o"/>
+      <w:lvlJc w:val="left"/>
+      <w:pPr>
+        <w:ind w:left="1931" w:hanging="360"/>
+      </w:pPr>
+      <w:rPr>
+        <w:rFonts w:ascii="Courier New" w:hAnsi="Courier New" w:cs="Courier New" w:hint="default"/>
+      </w:rPr>
+    </w:lvl>
+    <w:lvl w:ilvl="2" w:tplc="04190005" w:tentative="1">
+      <w:start w:val="1"/>
+      <w:numFmt w:val="bullet"/>
+      <w:lvlText w:val=""/>
+      <w:lvlJc w:val="left"/>
+      <w:pPr>
+        <w:ind w:left="2651" w:hanging="360"/>
+      </w:pPr>
+      <w:rPr>
+        <w:rFonts w:ascii="Wingdings" w:hAnsi="Wingdings" w:hint="default"/>
+      </w:rPr>
+    </w:lvl>
+    <w:lvl w:ilvl="3" w:tplc="04190001" w:tentative="1">
+      <w:start w:val="1"/>
+      <w:numFmt w:val="bullet"/>
+      <w:lvlText w:val=""/>
+      <w:lvlJc w:val="left"/>
+      <w:pPr>
+        <w:ind w:left="3371" w:hanging="360"/>
+      </w:pPr>
+      <w:rPr>
+        <w:rFonts w:ascii="Symbol" w:hAnsi="Symbol" w:hint="default"/>
+      </w:rPr>
+    </w:lvl>
+    <w:lvl w:ilvl="4" w:tplc="04190003" w:tentative="1">
+      <w:start w:val="1"/>
+      <w:numFmt w:val="bullet"/>
+      <w:lvlText w:val="o"/>
+      <w:lvlJc w:val="left"/>
+      <w:pPr>
+        <w:ind w:left="4091" w:hanging="360"/>
+      </w:pPr>
+      <w:rPr>
+        <w:rFonts w:ascii="Courier New" w:hAnsi="Courier New" w:cs="Courier New" w:hint="default"/>
+      </w:rPr>
+    </w:lvl>
+    <w:lvl w:ilvl="5" w:tplc="04190005" w:tentative="1">
+      <w:start w:val="1"/>
+      <w:numFmt w:val="bullet"/>
+      <w:lvlText w:val=""/>
+      <w:lvlJc w:val="left"/>
+      <w:pPr>
+        <w:ind w:left="4811" w:hanging="360"/>
+      </w:pPr>
+      <w:rPr>
+        <w:rFonts w:ascii="Wingdings" w:hAnsi="Wingdings" w:hint="default"/>
+      </w:rPr>
+    </w:lvl>
+    <w:lvl w:ilvl="6" w:tplc="04190001" w:tentative="1">
+      <w:start w:val="1"/>
+      <w:numFmt w:val="bullet"/>
+      <w:lvlText w:val=""/>
+      <w:lvlJc w:val="left"/>
+      <w:pPr>
+        <w:ind w:left="5531" w:hanging="360"/>
+      </w:pPr>
+      <w:rPr>
+        <w:rFonts w:ascii="Symbol" w:hAnsi="Symbol" w:hint="default"/>
+      </w:rPr>
+    </w:lvl>
+    <w:lvl w:ilvl="7" w:tplc="04190003" w:tentative="1">
+      <w:start w:val="1"/>
+      <w:numFmt w:val="bullet"/>
+      <w:lvlText w:val="o"/>
+      <w:lvlJc w:val="left"/>
+      <w:pPr>
+        <w:ind w:left="6251" w:hanging="360"/>
+      </w:pPr>
+      <w:rPr>
+        <w:rFonts w:ascii="Courier New" w:hAnsi="Courier New" w:cs="Courier New" w:hint="default"/>
+      </w:rPr>
+    </w:lvl>
+    <w:lvl w:ilvl="8" w:tplc="04190005" w:tentative="1">
+      <w:start w:val="1"/>
+      <w:numFmt w:val="bullet"/>
+      <w:lvlText w:val=""/>
+      <w:lvlJc w:val="left"/>
+      <w:pPr>
+        <w:ind w:left="6971" w:hanging="360"/>
+      </w:pPr>
+      <w:rPr>
+        <w:rFonts w:ascii="Wingdings" w:hAnsi="Wingdings" w:hint="default"/>
+      </w:rPr>
+    </w:lvl>
+  </w:abstractNum>
+  <w:abstractNum w:abstractNumId="1">
     <w:nsid w:val="0689634E"/>
     <w:multiLevelType w:val="hybridMultilevel"/>
     <w:tmpl w:val="8C02C40A"/>
@@ -5113,7 +5122,346 @@
       </w:pPr>
     </w:lvl>
   </w:abstractNum>
-  <w:abstractNum w:abstractNumId="1">
+  <w:abstractNum w:abstractNumId="2">
+    <w:nsid w:val="08111C80"/>
+    <w:multiLevelType w:val="hybridMultilevel"/>
+    <w:tmpl w:val="07F24100"/>
+    <w:lvl w:ilvl="0" w:tplc="0419000F">
+      <w:start w:val="1"/>
+      <w:numFmt w:val="decimal"/>
+      <w:lvlText w:val="%1."/>
+      <w:lvlJc w:val="left"/>
+      <w:pPr>
+        <w:ind w:left="1429" w:hanging="360"/>
+      </w:pPr>
+      <w:rPr>
+        <w:rFonts w:hint="default"/>
+      </w:rPr>
+    </w:lvl>
+    <w:lvl w:ilvl="1" w:tplc="04190003">
+      <w:start w:val="1"/>
+      <w:numFmt w:val="bullet"/>
+      <w:lvlText w:val="o"/>
+      <w:lvlJc w:val="left"/>
+      <w:pPr>
+        <w:ind w:left="2149" w:hanging="360"/>
+      </w:pPr>
+      <w:rPr>
+        <w:rFonts w:ascii="Courier New" w:hAnsi="Courier New" w:cs="Courier New" w:hint="default"/>
+      </w:rPr>
+    </w:lvl>
+    <w:lvl w:ilvl="2" w:tplc="04190005" w:tentative="1">
+      <w:start w:val="1"/>
+      <w:numFmt w:val="bullet"/>
+      <w:lvlText w:val=""/>
+      <w:lvlJc w:val="left"/>
+      <w:pPr>
+        <w:ind w:left="2869" w:hanging="360"/>
+      </w:pPr>
+      <w:rPr>
+        <w:rFonts w:ascii="Wingdings" w:hAnsi="Wingdings" w:hint="default"/>
+      </w:rPr>
+    </w:lvl>
+    <w:lvl w:ilvl="3" w:tplc="04190001" w:tentative="1">
+      <w:start w:val="1"/>
+      <w:numFmt w:val="bullet"/>
+      <w:lvlText w:val=""/>
+      <w:lvlJc w:val="left"/>
+      <w:pPr>
+        <w:ind w:left="3589" w:hanging="360"/>
+      </w:pPr>
+      <w:rPr>
+        <w:rFonts w:ascii="Symbol" w:hAnsi="Symbol" w:hint="default"/>
+      </w:rPr>
+    </w:lvl>
+    <w:lvl w:ilvl="4" w:tplc="04190003" w:tentative="1">
+      <w:start w:val="1"/>
+      <w:numFmt w:val="bullet"/>
+      <w:lvlText w:val="o"/>
+      <w:lvlJc w:val="left"/>
+      <w:pPr>
+        <w:ind w:left="4309" w:hanging="360"/>
+      </w:pPr>
+      <w:rPr>
+        <w:rFonts w:ascii="Courier New" w:hAnsi="Courier New" w:cs="Courier New" w:hint="default"/>
+      </w:rPr>
+    </w:lvl>
+    <w:lvl w:ilvl="5" w:tplc="04190005" w:tentative="1">
+      <w:start w:val="1"/>
+      <w:numFmt w:val="bullet"/>
+      <w:lvlText w:val=""/>
+      <w:lvlJc w:val="left"/>
+      <w:pPr>
+        <w:ind w:left="5029" w:hanging="360"/>
+      </w:pPr>
+      <w:rPr>
+        <w:rFonts w:ascii="Wingdings" w:hAnsi="Wingdings" w:hint="default"/>
+      </w:rPr>
+    </w:lvl>
+    <w:lvl w:ilvl="6" w:tplc="04190001" w:tentative="1">
+      <w:start w:val="1"/>
+      <w:numFmt w:val="bullet"/>
+      <w:lvlText w:val=""/>
+      <w:lvlJc w:val="left"/>
+      <w:pPr>
+        <w:ind w:left="5749" w:hanging="360"/>
+      </w:pPr>
+      <w:rPr>
+        <w:rFonts w:ascii="Symbol" w:hAnsi="Symbol" w:hint="default"/>
+      </w:rPr>
+    </w:lvl>
+    <w:lvl w:ilvl="7" w:tplc="04190003" w:tentative="1">
+      <w:start w:val="1"/>
+      <w:numFmt w:val="bullet"/>
+      <w:lvlText w:val="o"/>
+      <w:lvlJc w:val="left"/>
+      <w:pPr>
+        <w:ind w:left="6469" w:hanging="360"/>
+      </w:pPr>
+      <w:rPr>
+        <w:rFonts w:ascii="Courier New" w:hAnsi="Courier New" w:cs="Courier New" w:hint="default"/>
+      </w:rPr>
+    </w:lvl>
+    <w:lvl w:ilvl="8" w:tplc="04190005" w:tentative="1">
+      <w:start w:val="1"/>
+      <w:numFmt w:val="bullet"/>
+      <w:lvlText w:val=""/>
+      <w:lvlJc w:val="left"/>
+      <w:pPr>
+        <w:ind w:left="7189" w:hanging="360"/>
+      </w:pPr>
+      <w:rPr>
+        <w:rFonts w:ascii="Wingdings" w:hAnsi="Wingdings" w:hint="default"/>
+      </w:rPr>
+    </w:lvl>
+  </w:abstractNum>
+  <w:abstractNum w:abstractNumId="3">
+    <w:nsid w:val="18FB7EE7"/>
+    <w:multiLevelType w:val="hybridMultilevel"/>
+    <w:tmpl w:val="58CC1CC4"/>
+    <w:lvl w:ilvl="0" w:tplc="04190001">
+      <w:start w:val="1"/>
+      <w:numFmt w:val="bullet"/>
+      <w:lvlText w:val=""/>
+      <w:lvlJc w:val="left"/>
+      <w:pPr>
+        <w:ind w:left="1211" w:hanging="360"/>
+      </w:pPr>
+      <w:rPr>
+        <w:rFonts w:ascii="Symbol" w:hAnsi="Symbol" w:hint="default"/>
+      </w:rPr>
+    </w:lvl>
+    <w:lvl w:ilvl="1" w:tplc="04190001">
+      <w:start w:val="1"/>
+      <w:numFmt w:val="bullet"/>
+      <w:lvlText w:val=""/>
+      <w:lvlJc w:val="left"/>
+      <w:pPr>
+        <w:ind w:left="1931" w:hanging="360"/>
+      </w:pPr>
+      <w:rPr>
+        <w:rFonts w:ascii="Symbol" w:hAnsi="Symbol" w:hint="default"/>
+      </w:rPr>
+    </w:lvl>
+    <w:lvl w:ilvl="2" w:tplc="04190005" w:tentative="1">
+      <w:start w:val="1"/>
+      <w:numFmt w:val="bullet"/>
+      <w:lvlText w:val=""/>
+      <w:lvlJc w:val="left"/>
+      <w:pPr>
+        <w:ind w:left="2651" w:hanging="360"/>
+      </w:pPr>
+      <w:rPr>
+        <w:rFonts w:ascii="Wingdings" w:hAnsi="Wingdings" w:hint="default"/>
+      </w:rPr>
+    </w:lvl>
+    <w:lvl w:ilvl="3" w:tplc="04190001" w:tentative="1">
+      <w:start w:val="1"/>
+      <w:numFmt w:val="bullet"/>
+      <w:lvlText w:val=""/>
+      <w:lvlJc w:val="left"/>
+      <w:pPr>
+        <w:ind w:left="3371" w:hanging="360"/>
+      </w:pPr>
+      <w:rPr>
+        <w:rFonts w:ascii="Symbol" w:hAnsi="Symbol" w:hint="default"/>
+      </w:rPr>
+    </w:lvl>
+    <w:lvl w:ilvl="4" w:tplc="04190003" w:tentative="1">
+      <w:start w:val="1"/>
+      <w:numFmt w:val="bullet"/>
+      <w:lvlText w:val="o"/>
+      <w:lvlJc w:val="left"/>
+      <w:pPr>
+        <w:ind w:left="4091" w:hanging="360"/>
+      </w:pPr>
+      <w:rPr>
+        <w:rFonts w:ascii="Courier New" w:hAnsi="Courier New" w:cs="Courier New" w:hint="default"/>
+      </w:rPr>
+    </w:lvl>
+    <w:lvl w:ilvl="5" w:tplc="04190005" w:tentative="1">
+      <w:start w:val="1"/>
+      <w:numFmt w:val="bullet"/>
+      <w:lvlText w:val=""/>
+      <w:lvlJc w:val="left"/>
+      <w:pPr>
+        <w:ind w:left="4811" w:hanging="360"/>
+      </w:pPr>
+      <w:rPr>
+        <w:rFonts w:ascii="Wingdings" w:hAnsi="Wingdings" w:hint="default"/>
+      </w:rPr>
+    </w:lvl>
+    <w:lvl w:ilvl="6" w:tplc="04190001" w:tentative="1">
+      <w:start w:val="1"/>
+      <w:numFmt w:val="bullet"/>
+      <w:lvlText w:val=""/>
+      <w:lvlJc w:val="left"/>
+      <w:pPr>
+        <w:ind w:left="5531" w:hanging="360"/>
+      </w:pPr>
+      <w:rPr>
+        <w:rFonts w:ascii="Symbol" w:hAnsi="Symbol" w:hint="default"/>
+      </w:rPr>
+    </w:lvl>
+    <w:lvl w:ilvl="7" w:tplc="04190003" w:tentative="1">
+      <w:start w:val="1"/>
+      <w:numFmt w:val="bullet"/>
+      <w:lvlText w:val="o"/>
+      <w:lvlJc w:val="left"/>
+      <w:pPr>
+        <w:ind w:left="6251" w:hanging="360"/>
+      </w:pPr>
+      <w:rPr>
+        <w:rFonts w:ascii="Courier New" w:hAnsi="Courier New" w:cs="Courier New" w:hint="default"/>
+      </w:rPr>
+    </w:lvl>
+    <w:lvl w:ilvl="8" w:tplc="04190005" w:tentative="1">
+      <w:start w:val="1"/>
+      <w:numFmt w:val="bullet"/>
+      <w:lvlText w:val=""/>
+      <w:lvlJc w:val="left"/>
+      <w:pPr>
+        <w:ind w:left="6971" w:hanging="360"/>
+      </w:pPr>
+      <w:rPr>
+        <w:rFonts w:ascii="Wingdings" w:hAnsi="Wingdings" w:hint="default"/>
+      </w:rPr>
+    </w:lvl>
+  </w:abstractNum>
+  <w:abstractNum w:abstractNumId="4">
+    <w:nsid w:val="2532348E"/>
+    <w:multiLevelType w:val="hybridMultilevel"/>
+    <w:tmpl w:val="4E72D5A4"/>
+    <w:lvl w:ilvl="0" w:tplc="04190001">
+      <w:start w:val="1"/>
+      <w:numFmt w:val="bullet"/>
+      <w:lvlText w:val=""/>
+      <w:lvlJc w:val="left"/>
+      <w:pPr>
+        <w:ind w:left="1429" w:hanging="360"/>
+      </w:pPr>
+      <w:rPr>
+        <w:rFonts w:ascii="Symbol" w:hAnsi="Symbol" w:hint="default"/>
+      </w:rPr>
+    </w:lvl>
+    <w:lvl w:ilvl="1" w:tplc="04190003">
+      <w:start w:val="1"/>
+      <w:numFmt w:val="bullet"/>
+      <w:lvlText w:val="o"/>
+      <w:lvlJc w:val="left"/>
+      <w:pPr>
+        <w:ind w:left="2149" w:hanging="360"/>
+      </w:pPr>
+      <w:rPr>
+        <w:rFonts w:ascii="Courier New" w:hAnsi="Courier New" w:cs="Courier New" w:hint="default"/>
+      </w:rPr>
+    </w:lvl>
+    <w:lvl w:ilvl="2" w:tplc="04190005" w:tentative="1">
+      <w:start w:val="1"/>
+      <w:numFmt w:val="bullet"/>
+      <w:lvlText w:val=""/>
+      <w:lvlJc w:val="left"/>
+      <w:pPr>
+        <w:ind w:left="2869" w:hanging="360"/>
+      </w:pPr>
+      <w:rPr>
+        <w:rFonts w:ascii="Wingdings" w:hAnsi="Wingdings" w:hint="default"/>
+      </w:rPr>
+    </w:lvl>
+    <w:lvl w:ilvl="3" w:tplc="04190001" w:tentative="1">
+      <w:start w:val="1"/>
+      <w:numFmt w:val="bullet"/>
+      <w:lvlText w:val=""/>
+      <w:lvlJc w:val="left"/>
+      <w:pPr>
+        <w:ind w:left="3589" w:hanging="360"/>
+      </w:pPr>
+      <w:rPr>
+        <w:rFonts w:ascii="Symbol" w:hAnsi="Symbol" w:hint="default"/>
+      </w:rPr>
+    </w:lvl>
+    <w:lvl w:ilvl="4" w:tplc="04190003" w:tentative="1">
+      <w:start w:val="1"/>
+      <w:numFmt w:val="bullet"/>
+      <w:lvlText w:val="o"/>
+      <w:lvlJc w:val="left"/>
+      <w:pPr>
+        <w:ind w:left="4309" w:hanging="360"/>
+      </w:pPr>
+      <w:rPr>
+        <w:rFonts w:ascii="Courier New" w:hAnsi="Courier New" w:cs="Courier New" w:hint="default"/>
+      </w:rPr>
+    </w:lvl>
+    <w:lvl w:ilvl="5" w:tplc="04190005" w:tentative="1">
+      <w:start w:val="1"/>
+      <w:numFmt w:val="bullet"/>
+      <w:lvlText w:val=""/>
+      <w:lvlJc w:val="left"/>
+      <w:pPr>
+        <w:ind w:left="5029" w:hanging="360"/>
+      </w:pPr>
+      <w:rPr>
+        <w:rFonts w:ascii="Wingdings" w:hAnsi="Wingdings" w:hint="default"/>
+      </w:rPr>
+    </w:lvl>
+    <w:lvl w:ilvl="6" w:tplc="04190001" w:tentative="1">
+      <w:start w:val="1"/>
+      <w:numFmt w:val="bullet"/>
+      <w:lvlText w:val=""/>
+      <w:lvlJc w:val="left"/>
+      <w:pPr>
+        <w:ind w:left="5749" w:hanging="360"/>
+      </w:pPr>
+      <w:rPr>
+        <w:rFonts w:ascii="Symbol" w:hAnsi="Symbol" w:hint="default"/>
+      </w:rPr>
+    </w:lvl>
+    <w:lvl w:ilvl="7" w:tplc="04190003" w:tentative="1">
+      <w:start w:val="1"/>
+      <w:numFmt w:val="bullet"/>
+      <w:lvlText w:val="o"/>
+      <w:lvlJc w:val="left"/>
+      <w:pPr>
+        <w:ind w:left="6469" w:hanging="360"/>
+      </w:pPr>
+      <w:rPr>
+        <w:rFonts w:ascii="Courier New" w:hAnsi="Courier New" w:cs="Courier New" w:hint="default"/>
+      </w:rPr>
+    </w:lvl>
+    <w:lvl w:ilvl="8" w:tplc="04190005" w:tentative="1">
+      <w:start w:val="1"/>
+      <w:numFmt w:val="bullet"/>
+      <w:lvlText w:val=""/>
+      <w:lvlJc w:val="left"/>
+      <w:pPr>
+        <w:ind w:left="7189" w:hanging="360"/>
+      </w:pPr>
+      <w:rPr>
+        <w:rFonts w:ascii="Wingdings" w:hAnsi="Wingdings" w:hint="default"/>
+      </w:rPr>
+    </w:lvl>
+  </w:abstractNum>
+  <w:abstractNum w:abstractNumId="5">
     <w:nsid w:val="267F070A"/>
     <w:multiLevelType w:val="hybridMultilevel"/>
     <w:tmpl w:val="89E24B68"/>
@@ -5226,7 +5574,120 @@
       </w:rPr>
     </w:lvl>
   </w:abstractNum>
-  <w:abstractNum w:abstractNumId="2">
+  <w:abstractNum w:abstractNumId="6">
+    <w:nsid w:val="2BAA5343"/>
+    <w:multiLevelType w:val="multilevel"/>
+    <w:tmpl w:val="C216699A"/>
+    <w:lvl w:ilvl="0">
+      <w:start w:val="1"/>
+      <w:numFmt w:val="decimal"/>
+      <w:lvlText w:val="%1)"/>
+      <w:lvlJc w:val="left"/>
+      <w:pPr>
+        <w:ind w:left="360" w:hanging="360"/>
+      </w:pPr>
+      <w:rPr>
+        <w:rFonts w:hint="default"/>
+      </w:rPr>
+    </w:lvl>
+    <w:lvl w:ilvl="1">
+      <w:start w:val="1"/>
+      <w:numFmt w:val="lowerLetter"/>
+      <w:lvlText w:val="%2)"/>
+      <w:lvlJc w:val="left"/>
+      <w:pPr>
+        <w:ind w:left="720" w:hanging="360"/>
+      </w:pPr>
+      <w:rPr>
+        <w:rFonts w:hint="default"/>
+      </w:rPr>
+    </w:lvl>
+    <w:lvl w:ilvl="2">
+      <w:start w:val="1"/>
+      <w:numFmt w:val="decimal"/>
+      <w:lvlText w:val="%3."/>
+      <w:lvlJc w:val="left"/>
+      <w:pPr>
+        <w:ind w:left="1080" w:hanging="360"/>
+      </w:pPr>
+      <w:rPr>
+        <w:rFonts w:hint="default"/>
+      </w:rPr>
+    </w:lvl>
+    <w:lvl w:ilvl="3">
+      <w:start w:val="1"/>
+      <w:numFmt w:val="decimal"/>
+      <w:lvlText w:val="(%4)"/>
+      <w:lvlJc w:val="left"/>
+      <w:pPr>
+        <w:ind w:left="1440" w:hanging="360"/>
+      </w:pPr>
+      <w:rPr>
+        <w:rFonts w:hint="default"/>
+      </w:rPr>
+    </w:lvl>
+    <w:lvl w:ilvl="4">
+      <w:start w:val="1"/>
+      <w:numFmt w:val="lowerLetter"/>
+      <w:lvlText w:val="(%5)"/>
+      <w:lvlJc w:val="left"/>
+      <w:pPr>
+        <w:ind w:left="1800" w:hanging="360"/>
+      </w:pPr>
+      <w:rPr>
+        <w:rFonts w:hint="default"/>
+      </w:rPr>
+    </w:lvl>
+    <w:lvl w:ilvl="5">
+      <w:start w:val="1"/>
+      <w:numFmt w:val="lowerRoman"/>
+      <w:lvlText w:val="(%6)"/>
+      <w:lvlJc w:val="left"/>
+      <w:pPr>
+        <w:ind w:left="2160" w:hanging="360"/>
+      </w:pPr>
+      <w:rPr>
+        <w:rFonts w:hint="default"/>
+      </w:rPr>
+    </w:lvl>
+    <w:lvl w:ilvl="6">
+      <w:start w:val="1"/>
+      <w:numFmt w:val="decimal"/>
+      <w:lvlText w:val="%7."/>
+      <w:lvlJc w:val="left"/>
+      <w:pPr>
+        <w:ind w:left="2520" w:hanging="360"/>
+      </w:pPr>
+      <w:rPr>
+        <w:rFonts w:hint="default"/>
+      </w:rPr>
+    </w:lvl>
+    <w:lvl w:ilvl="7">
+      <w:start w:val="1"/>
+      <w:numFmt w:val="lowerLetter"/>
+      <w:lvlText w:val="%8."/>
+      <w:lvlJc w:val="left"/>
+      <w:pPr>
+        <w:ind w:left="2880" w:hanging="360"/>
+      </w:pPr>
+      <w:rPr>
+        <w:rFonts w:hint="default"/>
+      </w:rPr>
+    </w:lvl>
+    <w:lvl w:ilvl="8">
+      <w:start w:val="1"/>
+      <w:numFmt w:val="lowerRoman"/>
+      <w:lvlText w:val="%9."/>
+      <w:lvlJc w:val="left"/>
+      <w:pPr>
+        <w:ind w:left="3240" w:hanging="360"/>
+      </w:pPr>
+      <w:rPr>
+        <w:rFonts w:hint="default"/>
+      </w:rPr>
+    </w:lvl>
+  </w:abstractNum>
+  <w:abstractNum w:abstractNumId="7">
     <w:nsid w:val="30685091"/>
     <w:multiLevelType w:val="hybridMultilevel"/>
     <w:tmpl w:val="338CF224"/>
@@ -5339,7 +5800,7 @@
       </w:rPr>
     </w:lvl>
   </w:abstractNum>
-  <w:abstractNum w:abstractNumId="3">
+  <w:abstractNum w:abstractNumId="8">
     <w:nsid w:val="35EE2741"/>
     <w:multiLevelType w:val="hybridMultilevel"/>
     <w:tmpl w:val="2EEA15B8"/>
@@ -5428,17 +5889,264 @@
       </w:pPr>
     </w:lvl>
   </w:abstractNum>
+  <w:abstractNum w:abstractNumId="9">
+    <w:nsid w:val="7AE44AB8"/>
+    <w:multiLevelType w:val="hybridMultilevel"/>
+    <w:tmpl w:val="506EED5E"/>
+    <w:lvl w:ilvl="0" w:tplc="04190001">
+      <w:start w:val="1"/>
+      <w:numFmt w:val="bullet"/>
+      <w:lvlText w:val=""/>
+      <w:lvlJc w:val="left"/>
+      <w:pPr>
+        <w:ind w:left="1429" w:hanging="360"/>
+      </w:pPr>
+      <w:rPr>
+        <w:rFonts w:ascii="Symbol" w:hAnsi="Symbol" w:hint="default"/>
+      </w:rPr>
+    </w:lvl>
+    <w:lvl w:ilvl="1" w:tplc="04190001">
+      <w:start w:val="1"/>
+      <w:numFmt w:val="bullet"/>
+      <w:lvlText w:val=""/>
+      <w:lvlJc w:val="left"/>
+      <w:pPr>
+        <w:ind w:left="2149" w:hanging="360"/>
+      </w:pPr>
+      <w:rPr>
+        <w:rFonts w:ascii="Symbol" w:hAnsi="Symbol" w:hint="default"/>
+      </w:rPr>
+    </w:lvl>
+    <w:lvl w:ilvl="2" w:tplc="04190005" w:tentative="1">
+      <w:start w:val="1"/>
+      <w:numFmt w:val="bullet"/>
+      <w:lvlText w:val=""/>
+      <w:lvlJc w:val="left"/>
+      <w:pPr>
+        <w:ind w:left="2869" w:hanging="360"/>
+      </w:pPr>
+      <w:rPr>
+        <w:rFonts w:ascii="Wingdings" w:hAnsi="Wingdings" w:hint="default"/>
+      </w:rPr>
+    </w:lvl>
+    <w:lvl w:ilvl="3" w:tplc="04190001" w:tentative="1">
+      <w:start w:val="1"/>
+      <w:numFmt w:val="bullet"/>
+      <w:lvlText w:val=""/>
+      <w:lvlJc w:val="left"/>
+      <w:pPr>
+        <w:ind w:left="3589" w:hanging="360"/>
+      </w:pPr>
+      <w:rPr>
+        <w:rFonts w:ascii="Symbol" w:hAnsi="Symbol" w:hint="default"/>
+      </w:rPr>
+    </w:lvl>
+    <w:lvl w:ilvl="4" w:tplc="04190003" w:tentative="1">
+      <w:start w:val="1"/>
+      <w:numFmt w:val="bullet"/>
+      <w:lvlText w:val="o"/>
+      <w:lvlJc w:val="left"/>
+      <w:pPr>
+        <w:ind w:left="4309" w:hanging="360"/>
+      </w:pPr>
+      <w:rPr>
+        <w:rFonts w:ascii="Courier New" w:hAnsi="Courier New" w:cs="Courier New" w:hint="default"/>
+      </w:rPr>
+    </w:lvl>
+    <w:lvl w:ilvl="5" w:tplc="04190005" w:tentative="1">
+      <w:start w:val="1"/>
+      <w:numFmt w:val="bullet"/>
+      <w:lvlText w:val=""/>
+      <w:lvlJc w:val="left"/>
+      <w:pPr>
+        <w:ind w:left="5029" w:hanging="360"/>
+      </w:pPr>
+      <w:rPr>
+        <w:rFonts w:ascii="Wingdings" w:hAnsi="Wingdings" w:hint="default"/>
+      </w:rPr>
+    </w:lvl>
+    <w:lvl w:ilvl="6" w:tplc="04190001" w:tentative="1">
+      <w:start w:val="1"/>
+      <w:numFmt w:val="bullet"/>
+      <w:lvlText w:val=""/>
+      <w:lvlJc w:val="left"/>
+      <w:pPr>
+        <w:ind w:left="5749" w:hanging="360"/>
+      </w:pPr>
+      <w:rPr>
+        <w:rFonts w:ascii="Symbol" w:hAnsi="Symbol" w:hint="default"/>
+      </w:rPr>
+    </w:lvl>
+    <w:lvl w:ilvl="7" w:tplc="04190003" w:tentative="1">
+      <w:start w:val="1"/>
+      <w:numFmt w:val="bullet"/>
+      <w:lvlText w:val="o"/>
+      <w:lvlJc w:val="left"/>
+      <w:pPr>
+        <w:ind w:left="6469" w:hanging="360"/>
+      </w:pPr>
+      <w:rPr>
+        <w:rFonts w:ascii="Courier New" w:hAnsi="Courier New" w:cs="Courier New" w:hint="default"/>
+      </w:rPr>
+    </w:lvl>
+    <w:lvl w:ilvl="8" w:tplc="04190005" w:tentative="1">
+      <w:start w:val="1"/>
+      <w:numFmt w:val="bullet"/>
+      <w:lvlText w:val=""/>
+      <w:lvlJc w:val="left"/>
+      <w:pPr>
+        <w:ind w:left="7189" w:hanging="360"/>
+      </w:pPr>
+      <w:rPr>
+        <w:rFonts w:ascii="Wingdings" w:hAnsi="Wingdings" w:hint="default"/>
+      </w:rPr>
+    </w:lvl>
+  </w:abstractNum>
+  <w:abstractNum w:abstractNumId="10">
+    <w:nsid w:val="7BB176CE"/>
+    <w:multiLevelType w:val="hybridMultilevel"/>
+    <w:tmpl w:val="10D4D34C"/>
+    <w:lvl w:ilvl="0" w:tplc="04190001">
+      <w:start w:val="1"/>
+      <w:numFmt w:val="bullet"/>
+      <w:lvlText w:val=""/>
+      <w:lvlJc w:val="left"/>
+      <w:pPr>
+        <w:ind w:left="1211" w:hanging="360"/>
+      </w:pPr>
+      <w:rPr>
+        <w:rFonts w:ascii="Symbol" w:hAnsi="Symbol" w:hint="default"/>
+      </w:rPr>
+    </w:lvl>
+    <w:lvl w:ilvl="1" w:tplc="0419000F">
+      <w:start w:val="1"/>
+      <w:numFmt w:val="decimal"/>
+      <w:lvlText w:val="%2."/>
+      <w:lvlJc w:val="left"/>
+      <w:pPr>
+        <w:ind w:left="1931" w:hanging="360"/>
+      </w:pPr>
+      <w:rPr>
+        <w:rFonts w:hint="default"/>
+      </w:rPr>
+    </w:lvl>
+    <w:lvl w:ilvl="2" w:tplc="04190005" w:tentative="1">
+      <w:start w:val="1"/>
+      <w:numFmt w:val="bullet"/>
+      <w:lvlText w:val=""/>
+      <w:lvlJc w:val="left"/>
+      <w:pPr>
+        <w:ind w:left="2651" w:hanging="360"/>
+      </w:pPr>
+      <w:rPr>
+        <w:rFonts w:ascii="Wingdings" w:hAnsi="Wingdings" w:hint="default"/>
+      </w:rPr>
+    </w:lvl>
+    <w:lvl w:ilvl="3" w:tplc="04190001" w:tentative="1">
+      <w:start w:val="1"/>
+      <w:numFmt w:val="bullet"/>
+      <w:lvlText w:val=""/>
+      <w:lvlJc w:val="left"/>
+      <w:pPr>
+        <w:ind w:left="3371" w:hanging="360"/>
+      </w:pPr>
+      <w:rPr>
+        <w:rFonts w:ascii="Symbol" w:hAnsi="Symbol" w:hint="default"/>
+      </w:rPr>
+    </w:lvl>
+    <w:lvl w:ilvl="4" w:tplc="04190003" w:tentative="1">
+      <w:start w:val="1"/>
+      <w:numFmt w:val="bullet"/>
+      <w:lvlText w:val="o"/>
+      <w:lvlJc w:val="left"/>
+      <w:pPr>
+        <w:ind w:left="4091" w:hanging="360"/>
+      </w:pPr>
+      <w:rPr>
+        <w:rFonts w:ascii="Courier New" w:hAnsi="Courier New" w:cs="Courier New" w:hint="default"/>
+      </w:rPr>
+    </w:lvl>
+    <w:lvl w:ilvl="5" w:tplc="04190005" w:tentative="1">
+      <w:start w:val="1"/>
+      <w:numFmt w:val="bullet"/>
+      <w:lvlText w:val=""/>
+      <w:lvlJc w:val="left"/>
+      <w:pPr>
+        <w:ind w:left="4811" w:hanging="360"/>
+      </w:pPr>
+      <w:rPr>
+        <w:rFonts w:ascii="Wingdings" w:hAnsi="Wingdings" w:hint="default"/>
+      </w:rPr>
+    </w:lvl>
+    <w:lvl w:ilvl="6" w:tplc="04190001" w:tentative="1">
+      <w:start w:val="1"/>
+      <w:numFmt w:val="bullet"/>
+      <w:lvlText w:val=""/>
+      <w:lvlJc w:val="left"/>
+      <w:pPr>
+        <w:ind w:left="5531" w:hanging="360"/>
+      </w:pPr>
+      <w:rPr>
+        <w:rFonts w:ascii="Symbol" w:hAnsi="Symbol" w:hint="default"/>
+      </w:rPr>
+    </w:lvl>
+    <w:lvl w:ilvl="7" w:tplc="04190003" w:tentative="1">
+      <w:start w:val="1"/>
+      <w:numFmt w:val="bullet"/>
+      <w:lvlText w:val="o"/>
+      <w:lvlJc w:val="left"/>
+      <w:pPr>
+        <w:ind w:left="6251" w:hanging="360"/>
+      </w:pPr>
+      <w:rPr>
+        <w:rFonts w:ascii="Courier New" w:hAnsi="Courier New" w:cs="Courier New" w:hint="default"/>
+      </w:rPr>
+    </w:lvl>
+    <w:lvl w:ilvl="8" w:tplc="04190005" w:tentative="1">
+      <w:start w:val="1"/>
+      <w:numFmt w:val="bullet"/>
+      <w:lvlText w:val=""/>
+      <w:lvlJc w:val="left"/>
+      <w:pPr>
+        <w:ind w:left="6971" w:hanging="360"/>
+      </w:pPr>
+      <w:rPr>
+        <w:rFonts w:ascii="Wingdings" w:hAnsi="Wingdings" w:hint="default"/>
+      </w:rPr>
+    </w:lvl>
+  </w:abstractNum>
   <w:num w:numId="1">
+    <w:abstractNumId w:val="1"/>
+  </w:num>
+  <w:num w:numId="2">
+    <w:abstractNumId w:val="5"/>
+  </w:num>
+  <w:num w:numId="3">
+    <w:abstractNumId w:val="8"/>
+  </w:num>
+  <w:num w:numId="4">
+    <w:abstractNumId w:val="7"/>
+  </w:num>
+  <w:num w:numId="5">
+    <w:abstractNumId w:val="6"/>
+  </w:num>
+  <w:num w:numId="6">
+    <w:abstractNumId w:val="4"/>
+  </w:num>
+  <w:num w:numId="7">
+    <w:abstractNumId w:val="2"/>
+  </w:num>
+  <w:num w:numId="8">
+    <w:abstractNumId w:val="9"/>
+  </w:num>
+  <w:num w:numId="9">
     <w:abstractNumId w:val="0"/>
   </w:num>
-  <w:num w:numId="2">
-    <w:abstractNumId w:val="1"/>
+  <w:num w:numId="10">
+    <w:abstractNumId w:val="10"/>
   </w:num>
-  <w:num w:numId="3">
+  <w:num w:numId="11">
     <w:abstractNumId w:val="3"/>
-  </w:num>
-  <w:num w:numId="4">
-    <w:abstractNumId w:val="2"/>
   </w:num>
 </w:numbering>
 </file>
@@ -6347,7 +7055,7 @@
 </file>
 
 <file path=customXml/itemProps1.xml><?xml version="1.0" encoding="utf-8"?>
-<ds:datastoreItem xmlns:ds="http://schemas.openxmlformats.org/officeDocument/2006/customXml" ds:itemID="{902F705E-EE98-4201-B837-380CFEDB9B9F}">
+<ds:datastoreItem xmlns:ds="http://schemas.openxmlformats.org/officeDocument/2006/customXml" ds:itemID="{10C26ED4-572C-4069-8E4B-FBAF11B46060}">
   <ds:schemaRefs>
     <ds:schemaRef ds:uri="http://schemas.openxmlformats.org/officeDocument/2006/bibliography"/>
   </ds:schemaRefs>

</xml_diff>